<commit_message>
Working version 1.0 of 1D pavement heat transfer model. added reproduction of Fig 2 from Gui et al and updated equations sheet.
</commit_message>
<xml_diff>
--- a/docs/heat-transfer-equations.docx
+++ b/docs/heat-transfer-equations.docx
@@ -59,8 +59,61 @@
       <w:pPr>
         <w:rPr>
           <w:rFonts w:ascii="Times New Roman" w:eastAsiaTheme="minorEastAsia" w:hAnsi="Times New Roman" w:cs="Times New Roman"/>
+          <w:i/>
         </w:rPr>
       </w:pPr>
+      <w:r>
+        <w:rPr>
+          <w:rFonts w:ascii="Times New Roman" w:eastAsiaTheme="minorEastAsia" w:hAnsi="Times New Roman" w:cs="Times New Roman"/>
+          <w:i/>
+        </w:rPr>
+        <w:t xml:space="preserve">If </w:t>
+      </w:r>
+      <m:oMath>
+        <m:r>
+          <w:rPr>
+            <w:rFonts w:ascii="Cambria Math" w:hAnsi="Cambria Math" w:cs="Times New Roman"/>
+          </w:rPr>
+          <m:t>∆x</m:t>
+        </m:r>
+      </m:oMath>
+      <w:r>
+        <w:rPr>
+          <w:rFonts w:ascii="Times New Roman" w:eastAsiaTheme="minorEastAsia" w:hAnsi="Times New Roman" w:cs="Times New Roman"/>
+          <w:i/>
+        </w:rPr>
+        <w:t xml:space="preserve"> </w:t>
+      </w:r>
+      <w:r>
+        <w:rPr>
+          <w:rFonts w:ascii="Times New Roman" w:eastAsiaTheme="minorEastAsia" w:hAnsi="Times New Roman" w:cs="Times New Roman"/>
+          <w:b/>
+          <w:i/>
+        </w:rPr>
+        <w:t>is</w:t>
+      </w:r>
+      <w:r>
+        <w:rPr>
+          <w:rFonts w:ascii="Times New Roman" w:eastAsiaTheme="minorEastAsia" w:hAnsi="Times New Roman" w:cs="Times New Roman"/>
+          <w:i/>
+        </w:rPr>
+        <w:t xml:space="preserve"> consistent throughout all nodes (e.g. boundaries depth </w:t>
+      </w:r>
+      <w:r>
+        <w:rPr>
+          <w:rFonts w:ascii="Times New Roman" w:eastAsiaTheme="minorEastAsia" w:hAnsi="Times New Roman" w:cs="Times New Roman"/>
+          <w:b/>
+          <w:i/>
+        </w:rPr>
+        <w:t>are</w:t>
+      </w:r>
+      <w:r>
+        <w:rPr>
+          <w:rFonts w:ascii="Times New Roman" w:eastAsiaTheme="minorEastAsia" w:hAnsi="Times New Roman" w:cs="Times New Roman"/>
+          <w:i/>
+        </w:rPr>
+        <w:t xml:space="preserve"> a multiple of nodal spacing): </w:t>
+      </w:r>
     </w:p>
     <w:p>
       <w:pPr>
@@ -680,6 +733,327 @@
               <w:rFonts w:ascii="Cambria Math" w:eastAsiaTheme="minorEastAsia" w:hAnsi="Cambria Math" w:cs="Times New Roman"/>
             </w:rPr>
             <m:t xml:space="preserve">- </m:t>
+          </m:r>
+          <m:sSubSup>
+            <m:sSubSupPr>
+              <m:ctrlPr>
+                <w:rPr>
+                  <w:rFonts w:ascii="Cambria Math" w:eastAsiaTheme="minorEastAsia" w:hAnsi="Cambria Math" w:cs="Times New Roman"/>
+                  <w:i/>
+                </w:rPr>
+              </m:ctrlPr>
+            </m:sSubSupPr>
+            <m:e>
+              <m:r>
+                <w:rPr>
+                  <w:rFonts w:ascii="Cambria Math" w:eastAsiaTheme="minorEastAsia" w:hAnsi="Cambria Math" w:cs="Times New Roman"/>
+                </w:rPr>
+                <m:t>T</m:t>
+              </m:r>
+            </m:e>
+            <m:sub>
+              <m:r>
+                <w:rPr>
+                  <w:rFonts w:ascii="Cambria Math" w:eastAsiaTheme="minorEastAsia" w:hAnsi="Cambria Math" w:cs="Times New Roman"/>
+                </w:rPr>
+                <m:t>m</m:t>
+              </m:r>
+            </m:sub>
+            <m:sup>
+              <m:r>
+                <w:rPr>
+                  <w:rFonts w:ascii="Cambria Math" w:eastAsiaTheme="minorEastAsia" w:hAnsi="Cambria Math" w:cs="Times New Roman"/>
+                </w:rPr>
+                <m:t>p</m:t>
+              </m:r>
+            </m:sup>
+          </m:sSubSup>
+          <m:r>
+            <w:rPr>
+              <w:rFonts w:ascii="Cambria Math" w:eastAsiaTheme="minorEastAsia" w:hAnsi="Cambria Math" w:cs="Times New Roman"/>
+            </w:rPr>
+            <m:t>)</m:t>
+          </m:r>
+        </m:oMath>
+      </m:oMathPara>
+      <w:bookmarkStart w:id="0" w:name="_GoBack"/>
+      <w:bookmarkEnd w:id="0"/>
+    </w:p>
+    <w:p>
+      <w:pPr>
+        <w:rPr>
+          <w:rFonts w:ascii="Times New Roman" w:eastAsiaTheme="minorEastAsia" w:hAnsi="Times New Roman" w:cs="Times New Roman"/>
+        </w:rPr>
+      </w:pPr>
+      <m:oMathPara>
+        <m:oMath>
+          <m:d>
+            <m:dPr>
+              <m:ctrlPr>
+                <w:rPr>
+                  <w:rFonts w:ascii="Cambria Math" w:hAnsi="Cambria Math" w:cs="Times New Roman"/>
+                  <w:i/>
+                </w:rPr>
+              </m:ctrlPr>
+            </m:dPr>
+            <m:e>
+              <m:f>
+                <m:fPr>
+                  <m:ctrlPr>
+                    <w:rPr>
+                      <w:rFonts w:ascii="Cambria Math" w:hAnsi="Cambria Math" w:cs="Times New Roman"/>
+                      <w:i/>
+                    </w:rPr>
+                  </m:ctrlPr>
+                </m:fPr>
+                <m:num>
+                  <m:sSubSup>
+                    <m:sSubSupPr>
+                      <m:ctrlPr>
+                        <w:rPr>
+                          <w:rFonts w:ascii="Cambria Math" w:eastAsiaTheme="minorEastAsia" w:hAnsi="Cambria Math" w:cs="Times New Roman"/>
+                          <w:i/>
+                        </w:rPr>
+                      </m:ctrlPr>
+                    </m:sSubSupPr>
+                    <m:e>
+                      <m:r>
+                        <w:rPr>
+                          <w:rFonts w:ascii="Cambria Math" w:eastAsiaTheme="minorEastAsia" w:hAnsi="Cambria Math" w:cs="Times New Roman"/>
+                        </w:rPr>
+                        <m:t>T</m:t>
+                      </m:r>
+                    </m:e>
+                    <m:sub>
+                      <m:r>
+                        <w:rPr>
+                          <w:rFonts w:ascii="Cambria Math" w:eastAsiaTheme="minorEastAsia" w:hAnsi="Cambria Math" w:cs="Times New Roman"/>
+                        </w:rPr>
+                        <m:t>m</m:t>
+                      </m:r>
+                    </m:sub>
+                    <m:sup>
+                      <m:r>
+                        <w:rPr>
+                          <w:rFonts w:ascii="Cambria Math" w:eastAsiaTheme="minorEastAsia" w:hAnsi="Cambria Math" w:cs="Times New Roman"/>
+                        </w:rPr>
+                        <m:t>p+1</m:t>
+                      </m:r>
+                    </m:sup>
+                  </m:sSubSup>
+                  <m:r>
+                    <w:rPr>
+                      <w:rFonts w:ascii="Cambria Math" w:eastAsiaTheme="minorEastAsia" w:hAnsi="Cambria Math" w:cs="Times New Roman"/>
+                    </w:rPr>
+                    <m:t xml:space="preserve">- </m:t>
+                  </m:r>
+                  <m:sSubSup>
+                    <m:sSubSupPr>
+                      <m:ctrlPr>
+                        <w:rPr>
+                          <w:rFonts w:ascii="Cambria Math" w:eastAsiaTheme="minorEastAsia" w:hAnsi="Cambria Math" w:cs="Times New Roman"/>
+                          <w:i/>
+                        </w:rPr>
+                      </m:ctrlPr>
+                    </m:sSubSupPr>
+                    <m:e>
+                      <m:r>
+                        <w:rPr>
+                          <w:rFonts w:ascii="Cambria Math" w:eastAsiaTheme="minorEastAsia" w:hAnsi="Cambria Math" w:cs="Times New Roman"/>
+                        </w:rPr>
+                        <m:t>T</m:t>
+                      </m:r>
+                    </m:e>
+                    <m:sub>
+                      <m:r>
+                        <w:rPr>
+                          <w:rFonts w:ascii="Cambria Math" w:eastAsiaTheme="minorEastAsia" w:hAnsi="Cambria Math" w:cs="Times New Roman"/>
+                        </w:rPr>
+                        <m:t>m</m:t>
+                      </m:r>
+                    </m:sub>
+                    <m:sup>
+                      <m:r>
+                        <w:rPr>
+                          <w:rFonts w:ascii="Cambria Math" w:eastAsiaTheme="minorEastAsia" w:hAnsi="Cambria Math" w:cs="Times New Roman"/>
+                        </w:rPr>
+                        <m:t>p</m:t>
+                      </m:r>
+                    </m:sup>
+                  </m:sSubSup>
+                  <m:ctrlPr>
+                    <w:rPr>
+                      <w:rFonts w:ascii="Cambria Math" w:eastAsiaTheme="minorEastAsia" w:hAnsi="Cambria Math" w:cs="Times New Roman"/>
+                      <w:i/>
+                    </w:rPr>
+                  </m:ctrlPr>
+                </m:num>
+                <m:den>
+                  <m:r>
+                    <w:rPr>
+                      <w:rFonts w:ascii="Cambria Math" w:hAnsi="Cambria Math" w:cs="Times New Roman"/>
+                    </w:rPr>
+                    <m:t>∆t</m:t>
+                  </m:r>
+                </m:den>
+              </m:f>
+            </m:e>
+          </m:d>
+          <m:r>
+            <w:rPr>
+              <w:rFonts w:ascii="Cambria Math" w:hAnsi="Cambria Math" w:cs="Times New Roman"/>
+            </w:rPr>
+            <m:t>=</m:t>
+          </m:r>
+          <m:f>
+            <m:fPr>
+              <m:ctrlPr>
+                <w:rPr>
+                  <w:rFonts w:ascii="Cambria Math" w:hAnsi="Cambria Math" w:cs="Times New Roman"/>
+                  <w:i/>
+                </w:rPr>
+              </m:ctrlPr>
+            </m:fPr>
+            <m:num>
+              <m:r>
+                <w:rPr>
+                  <w:rFonts w:ascii="Cambria Math" w:hAnsi="Cambria Math" w:cs="Times New Roman"/>
+                </w:rPr>
+                <m:t>k</m:t>
+              </m:r>
+            </m:num>
+            <m:den>
+              <m:r>
+                <w:rPr>
+                  <w:rFonts w:ascii="Cambria Math" w:hAnsi="Cambria Math" w:cs="Times New Roman"/>
+                </w:rPr>
+                <m:t>∆x</m:t>
+              </m:r>
+            </m:den>
+          </m:f>
+          <m:r>
+            <m:rPr>
+              <m:sty m:val="p"/>
+            </m:rPr>
+            <w:rPr>
+              <w:rFonts w:ascii="Cambria Math" w:eastAsiaTheme="minorEastAsia" w:hAnsi="Cambria Math" w:cs="Times New Roman"/>
+            </w:rPr>
+            <m:t>∙</m:t>
+          </m:r>
+          <m:f>
+            <m:fPr>
+              <m:ctrlPr>
+                <w:rPr>
+                  <w:rFonts w:ascii="Cambria Math" w:hAnsi="Cambria Math" w:cs="Times New Roman"/>
+                  <w:i/>
+                </w:rPr>
+              </m:ctrlPr>
+            </m:fPr>
+            <m:num>
+              <m:r>
+                <w:rPr>
+                  <w:rFonts w:ascii="Cambria Math" w:hAnsi="Cambria Math" w:cs="Times New Roman"/>
+                </w:rPr>
+                <m:t>1</m:t>
+              </m:r>
+            </m:num>
+            <m:den>
+              <m:r>
+                <w:rPr>
+                  <w:rFonts w:ascii="Cambria Math" w:hAnsi="Cambria Math" w:cs="Times New Roman"/>
+                </w:rPr>
+                <m:t>ρc∆x</m:t>
+              </m:r>
+            </m:den>
+          </m:f>
+          <m:r>
+            <m:rPr>
+              <m:sty m:val="p"/>
+            </m:rPr>
+            <w:rPr>
+              <w:rFonts w:ascii="Cambria Math" w:eastAsiaTheme="minorEastAsia" w:hAnsi="Cambria Math" w:cs="Times New Roman"/>
+            </w:rPr>
+            <m:t>∙</m:t>
+          </m:r>
+          <m:sSubSup>
+            <m:sSubSupPr>
+              <m:ctrlPr>
+                <w:rPr>
+                  <w:rFonts w:ascii="Cambria Math" w:eastAsiaTheme="minorEastAsia" w:hAnsi="Cambria Math" w:cs="Times New Roman"/>
+                  <w:i/>
+                </w:rPr>
+              </m:ctrlPr>
+            </m:sSubSupPr>
+            <m:e>
+              <m:r>
+                <w:rPr>
+                  <w:rFonts w:ascii="Cambria Math" w:eastAsiaTheme="minorEastAsia" w:hAnsi="Cambria Math" w:cs="Times New Roman"/>
+                </w:rPr>
+                <m:t>(T</m:t>
+              </m:r>
+            </m:e>
+            <m:sub>
+              <m:r>
+                <w:rPr>
+                  <w:rFonts w:ascii="Cambria Math" w:eastAsiaTheme="minorEastAsia" w:hAnsi="Cambria Math" w:cs="Times New Roman"/>
+                </w:rPr>
+                <m:t>m-1</m:t>
+              </m:r>
+            </m:sub>
+            <m:sup>
+              <m:r>
+                <w:rPr>
+                  <w:rFonts w:ascii="Cambria Math" w:eastAsiaTheme="minorEastAsia" w:hAnsi="Cambria Math" w:cs="Times New Roman"/>
+                </w:rPr>
+                <m:t>p</m:t>
+              </m:r>
+            </m:sup>
+          </m:sSubSup>
+          <m:r>
+            <w:rPr>
+              <w:rFonts w:ascii="Cambria Math" w:hAnsi="Cambria Math" w:cs="Times New Roman"/>
+            </w:rPr>
+            <m:t>+</m:t>
+          </m:r>
+          <m:sSubSup>
+            <m:sSubSupPr>
+              <m:ctrlPr>
+                <w:rPr>
+                  <w:rFonts w:ascii="Cambria Math" w:eastAsiaTheme="minorEastAsia" w:hAnsi="Cambria Math" w:cs="Times New Roman"/>
+                  <w:i/>
+                </w:rPr>
+              </m:ctrlPr>
+            </m:sSubSupPr>
+            <m:e>
+              <m:r>
+                <w:rPr>
+                  <w:rFonts w:ascii="Cambria Math" w:eastAsiaTheme="minorEastAsia" w:hAnsi="Cambria Math" w:cs="Times New Roman"/>
+                </w:rPr>
+                <m:t>T</m:t>
+              </m:r>
+            </m:e>
+            <m:sub>
+              <m:r>
+                <w:rPr>
+                  <w:rFonts w:ascii="Cambria Math" w:eastAsiaTheme="minorEastAsia" w:hAnsi="Cambria Math" w:cs="Times New Roman"/>
+                </w:rPr>
+                <m:t>m+1</m:t>
+              </m:r>
+            </m:sub>
+            <m:sup>
+              <m:r>
+                <w:rPr>
+                  <w:rFonts w:ascii="Cambria Math" w:eastAsiaTheme="minorEastAsia" w:hAnsi="Cambria Math" w:cs="Times New Roman"/>
+                </w:rPr>
+                <m:t>p</m:t>
+              </m:r>
+            </m:sup>
+          </m:sSubSup>
+          <m:r>
+            <w:rPr>
+              <w:rFonts w:ascii="Cambria Math" w:eastAsiaTheme="minorEastAsia" w:hAnsi="Cambria Math" w:cs="Times New Roman"/>
+            </w:rPr>
+            <m:t>- 2</m:t>
           </m:r>
           <m:sSubSup>
             <m:sSubSupPr>
@@ -732,301 +1106,6 @@
       </w:pPr>
       <m:oMathPara>
         <m:oMath>
-          <m:d>
-            <m:dPr>
-              <m:ctrlPr>
-                <w:rPr>
-                  <w:rFonts w:ascii="Cambria Math" w:hAnsi="Cambria Math" w:cs="Times New Roman"/>
-                  <w:i/>
-                </w:rPr>
-              </m:ctrlPr>
-            </m:dPr>
-            <m:e>
-              <m:f>
-                <m:fPr>
-                  <m:ctrlPr>
-                    <w:rPr>
-                      <w:rFonts w:ascii="Cambria Math" w:hAnsi="Cambria Math" w:cs="Times New Roman"/>
-                      <w:i/>
-                    </w:rPr>
-                  </m:ctrlPr>
-                </m:fPr>
-                <m:num>
-                  <m:sSubSup>
-                    <m:sSubSupPr>
-                      <m:ctrlPr>
-                        <w:rPr>
-                          <w:rFonts w:ascii="Cambria Math" w:eastAsiaTheme="minorEastAsia" w:hAnsi="Cambria Math" w:cs="Times New Roman"/>
-                          <w:i/>
-                        </w:rPr>
-                      </m:ctrlPr>
-                    </m:sSubSupPr>
-                    <m:e>
-                      <m:r>
-                        <w:rPr>
-                          <w:rFonts w:ascii="Cambria Math" w:eastAsiaTheme="minorEastAsia" w:hAnsi="Cambria Math" w:cs="Times New Roman"/>
-                        </w:rPr>
-                        <m:t>T</m:t>
-                      </m:r>
-                    </m:e>
-                    <m:sub>
-                      <m:r>
-                        <w:rPr>
-                          <w:rFonts w:ascii="Cambria Math" w:eastAsiaTheme="minorEastAsia" w:hAnsi="Cambria Math" w:cs="Times New Roman"/>
-                        </w:rPr>
-                        <m:t>m</m:t>
-                      </m:r>
-                    </m:sub>
-                    <m:sup>
-                      <m:r>
-                        <w:rPr>
-                          <w:rFonts w:ascii="Cambria Math" w:eastAsiaTheme="minorEastAsia" w:hAnsi="Cambria Math" w:cs="Times New Roman"/>
-                        </w:rPr>
-                        <m:t>p+1</m:t>
-                      </m:r>
-                    </m:sup>
-                  </m:sSubSup>
-                  <m:r>
-                    <w:rPr>
-                      <w:rFonts w:ascii="Cambria Math" w:eastAsiaTheme="minorEastAsia" w:hAnsi="Cambria Math" w:cs="Times New Roman"/>
-                    </w:rPr>
-                    <m:t xml:space="preserve">- </m:t>
-                  </m:r>
-                  <m:sSubSup>
-                    <m:sSubSupPr>
-                      <m:ctrlPr>
-                        <w:rPr>
-                          <w:rFonts w:ascii="Cambria Math" w:eastAsiaTheme="minorEastAsia" w:hAnsi="Cambria Math" w:cs="Times New Roman"/>
-                          <w:i/>
-                        </w:rPr>
-                      </m:ctrlPr>
-                    </m:sSubSupPr>
-                    <m:e>
-                      <m:r>
-                        <w:rPr>
-                          <w:rFonts w:ascii="Cambria Math" w:eastAsiaTheme="minorEastAsia" w:hAnsi="Cambria Math" w:cs="Times New Roman"/>
-                        </w:rPr>
-                        <m:t>T</m:t>
-                      </m:r>
-                    </m:e>
-                    <m:sub>
-                      <m:r>
-                        <w:rPr>
-                          <w:rFonts w:ascii="Cambria Math" w:eastAsiaTheme="minorEastAsia" w:hAnsi="Cambria Math" w:cs="Times New Roman"/>
-                        </w:rPr>
-                        <m:t>m</m:t>
-                      </m:r>
-                    </m:sub>
-                    <m:sup>
-                      <m:r>
-                        <w:rPr>
-                          <w:rFonts w:ascii="Cambria Math" w:eastAsiaTheme="minorEastAsia" w:hAnsi="Cambria Math" w:cs="Times New Roman"/>
-                        </w:rPr>
-                        <m:t>p</m:t>
-                      </m:r>
-                    </m:sup>
-                  </m:sSubSup>
-                  <m:ctrlPr>
-                    <w:rPr>
-                      <w:rFonts w:ascii="Cambria Math" w:eastAsiaTheme="minorEastAsia" w:hAnsi="Cambria Math" w:cs="Times New Roman"/>
-                      <w:i/>
-                    </w:rPr>
-                  </m:ctrlPr>
-                </m:num>
-                <m:den>
-                  <m:r>
-                    <w:rPr>
-                      <w:rFonts w:ascii="Cambria Math" w:hAnsi="Cambria Math" w:cs="Times New Roman"/>
-                    </w:rPr>
-                    <m:t>∆t</m:t>
-                  </m:r>
-                </m:den>
-              </m:f>
-            </m:e>
-          </m:d>
-          <m:r>
-            <w:rPr>
-              <w:rFonts w:ascii="Cambria Math" w:hAnsi="Cambria Math" w:cs="Times New Roman"/>
-            </w:rPr>
-            <m:t>=</m:t>
-          </m:r>
-          <m:f>
-            <m:fPr>
-              <m:ctrlPr>
-                <w:rPr>
-                  <w:rFonts w:ascii="Cambria Math" w:hAnsi="Cambria Math" w:cs="Times New Roman"/>
-                  <w:i/>
-                </w:rPr>
-              </m:ctrlPr>
-            </m:fPr>
-            <m:num>
-              <m:f>
-                <m:fPr>
-                  <m:ctrlPr>
-                    <w:rPr>
-                      <w:rFonts w:ascii="Cambria Math" w:hAnsi="Cambria Math" w:cs="Times New Roman"/>
-                      <w:i/>
-                    </w:rPr>
-                  </m:ctrlPr>
-                </m:fPr>
-                <m:num>
-                  <m:r>
-                    <w:rPr>
-                      <w:rFonts w:ascii="Cambria Math" w:hAnsi="Cambria Math" w:cs="Times New Roman"/>
-                    </w:rPr>
-                    <m:t>k</m:t>
-                  </m:r>
-                </m:num>
-                <m:den>
-                  <m:r>
-                    <w:rPr>
-                      <w:rFonts w:ascii="Cambria Math" w:hAnsi="Cambria Math" w:cs="Times New Roman"/>
-                    </w:rPr>
-                    <m:t>∆x</m:t>
-                  </m:r>
-                </m:den>
-              </m:f>
-              <m:sSubSup>
-                <m:sSubSupPr>
-                  <m:ctrlPr>
-                    <w:rPr>
-                      <w:rFonts w:ascii="Cambria Math" w:eastAsiaTheme="minorEastAsia" w:hAnsi="Cambria Math" w:cs="Times New Roman"/>
-                      <w:i/>
-                    </w:rPr>
-                  </m:ctrlPr>
-                </m:sSubSupPr>
-                <m:e>
-                  <m:r>
-                    <w:rPr>
-                      <w:rFonts w:ascii="Cambria Math" w:eastAsiaTheme="minorEastAsia" w:hAnsi="Cambria Math" w:cs="Times New Roman"/>
-                    </w:rPr>
-                    <m:t>(T</m:t>
-                  </m:r>
-                </m:e>
-                <m:sub>
-                  <m:r>
-                    <w:rPr>
-                      <w:rFonts w:ascii="Cambria Math" w:eastAsiaTheme="minorEastAsia" w:hAnsi="Cambria Math" w:cs="Times New Roman"/>
-                    </w:rPr>
-                    <m:t>m-1</m:t>
-                  </m:r>
-                </m:sub>
-                <m:sup>
-                  <m:r>
-                    <w:rPr>
-                      <w:rFonts w:ascii="Cambria Math" w:eastAsiaTheme="minorEastAsia" w:hAnsi="Cambria Math" w:cs="Times New Roman"/>
-                    </w:rPr>
-                    <m:t>p</m:t>
-                  </m:r>
-                </m:sup>
-              </m:sSubSup>
-              <m:r>
-                <w:rPr>
-                  <w:rFonts w:ascii="Cambria Math" w:hAnsi="Cambria Math" w:cs="Times New Roman"/>
-                </w:rPr>
-                <m:t>+</m:t>
-              </m:r>
-              <m:sSubSup>
-                <m:sSubSupPr>
-                  <m:ctrlPr>
-                    <w:rPr>
-                      <w:rFonts w:ascii="Cambria Math" w:eastAsiaTheme="minorEastAsia" w:hAnsi="Cambria Math" w:cs="Times New Roman"/>
-                      <w:i/>
-                    </w:rPr>
-                  </m:ctrlPr>
-                </m:sSubSupPr>
-                <m:e>
-                  <m:r>
-                    <w:rPr>
-                      <w:rFonts w:ascii="Cambria Math" w:eastAsiaTheme="minorEastAsia" w:hAnsi="Cambria Math" w:cs="Times New Roman"/>
-                    </w:rPr>
-                    <m:t>T</m:t>
-                  </m:r>
-                </m:e>
-                <m:sub>
-                  <m:r>
-                    <w:rPr>
-                      <w:rFonts w:ascii="Cambria Math" w:eastAsiaTheme="minorEastAsia" w:hAnsi="Cambria Math" w:cs="Times New Roman"/>
-                    </w:rPr>
-                    <m:t>m+1</m:t>
-                  </m:r>
-                </m:sub>
-                <m:sup>
-                  <m:r>
-                    <w:rPr>
-                      <w:rFonts w:ascii="Cambria Math" w:eastAsiaTheme="minorEastAsia" w:hAnsi="Cambria Math" w:cs="Times New Roman"/>
-                    </w:rPr>
-                    <m:t>p</m:t>
-                  </m:r>
-                </m:sup>
-              </m:sSubSup>
-              <m:r>
-                <w:rPr>
-                  <w:rFonts w:ascii="Cambria Math" w:eastAsiaTheme="minorEastAsia" w:hAnsi="Cambria Math" w:cs="Times New Roman"/>
-                </w:rPr>
-                <m:t>- 2</m:t>
-              </m:r>
-              <m:sSubSup>
-                <m:sSubSupPr>
-                  <m:ctrlPr>
-                    <w:rPr>
-                      <w:rFonts w:ascii="Cambria Math" w:eastAsiaTheme="minorEastAsia" w:hAnsi="Cambria Math" w:cs="Times New Roman"/>
-                      <w:i/>
-                    </w:rPr>
-                  </m:ctrlPr>
-                </m:sSubSupPr>
-                <m:e>
-                  <m:r>
-                    <w:rPr>
-                      <w:rFonts w:ascii="Cambria Math" w:eastAsiaTheme="minorEastAsia" w:hAnsi="Cambria Math" w:cs="Times New Roman"/>
-                    </w:rPr>
-                    <m:t>T</m:t>
-                  </m:r>
-                </m:e>
-                <m:sub>
-                  <m:r>
-                    <w:rPr>
-                      <w:rFonts w:ascii="Cambria Math" w:eastAsiaTheme="minorEastAsia" w:hAnsi="Cambria Math" w:cs="Times New Roman"/>
-                    </w:rPr>
-                    <m:t>m</m:t>
-                  </m:r>
-                </m:sub>
-                <m:sup>
-                  <m:r>
-                    <w:rPr>
-                      <w:rFonts w:ascii="Cambria Math" w:eastAsiaTheme="minorEastAsia" w:hAnsi="Cambria Math" w:cs="Times New Roman"/>
-                    </w:rPr>
-                    <m:t>p</m:t>
-                  </m:r>
-                </m:sup>
-              </m:sSubSup>
-              <m:r>
-                <w:rPr>
-                  <w:rFonts w:ascii="Cambria Math" w:eastAsiaTheme="minorEastAsia" w:hAnsi="Cambria Math" w:cs="Times New Roman"/>
-                </w:rPr>
-                <m:t>)</m:t>
-              </m:r>
-            </m:num>
-            <m:den>
-              <m:r>
-                <w:rPr>
-                  <w:rFonts w:ascii="Cambria Math" w:hAnsi="Cambria Math" w:cs="Times New Roman"/>
-                </w:rPr>
-                <m:t>ρc∆x</m:t>
-              </m:r>
-            </m:den>
-          </m:f>
-        </m:oMath>
-      </m:oMathPara>
-    </w:p>
-    <w:p>
-      <w:pPr>
-        <w:rPr>
-          <w:rFonts w:ascii="Times New Roman" w:eastAsiaTheme="minorEastAsia" w:hAnsi="Times New Roman" w:cs="Times New Roman"/>
-        </w:rPr>
-      </w:pPr>
-      <m:oMathPara>
-        <m:oMath>
           <m:sSubSup>
             <m:sSubSupPr>
               <m:ctrlPr>
@@ -1080,7 +1159,7 @@
               <w:rFonts w:ascii="Cambria Math" w:hAnsi="Cambria Math" w:cs="Times New Roman"/>
               <w:highlight w:val="yellow"/>
             </w:rPr>
-            <m:t>=k∆t</m:t>
+            <m:t>=</m:t>
           </m:r>
           <m:f>
             <m:fPr>
@@ -1088,139 +1167,17 @@
                 <w:rPr>
                   <w:rFonts w:ascii="Cambria Math" w:hAnsi="Cambria Math" w:cs="Times New Roman"/>
                   <w:i/>
-                  <w:highlight w:val="yellow"/>
                 </w:rPr>
               </m:ctrlPr>
             </m:fPr>
             <m:num>
-              <m:sSubSup>
-                <m:sSubSupPr>
-                  <m:ctrlPr>
-                    <w:rPr>
-                      <w:rFonts w:ascii="Cambria Math" w:eastAsiaTheme="minorEastAsia" w:hAnsi="Cambria Math" w:cs="Times New Roman"/>
-                      <w:i/>
-                      <w:highlight w:val="yellow"/>
-                    </w:rPr>
-                  </m:ctrlPr>
-                </m:sSubSupPr>
-                <m:e>
-                  <m:r>
-                    <w:rPr>
-                      <w:rFonts w:ascii="Cambria Math" w:eastAsiaTheme="minorEastAsia" w:hAnsi="Cambria Math" w:cs="Times New Roman"/>
-                      <w:highlight w:val="yellow"/>
-                    </w:rPr>
-                    <m:t>T</m:t>
-                  </m:r>
-                </m:e>
-                <m:sub>
-                  <m:r>
-                    <w:rPr>
-                      <w:rFonts w:ascii="Cambria Math" w:eastAsiaTheme="minorEastAsia" w:hAnsi="Cambria Math" w:cs="Times New Roman"/>
-                      <w:highlight w:val="yellow"/>
-                    </w:rPr>
-                    <m:t>m-1</m:t>
-                  </m:r>
-                </m:sub>
-                <m:sup>
-                  <m:r>
-                    <w:rPr>
-                      <w:rFonts w:ascii="Cambria Math" w:eastAsiaTheme="minorEastAsia" w:hAnsi="Cambria Math" w:cs="Times New Roman"/>
-                      <w:highlight w:val="yellow"/>
-                    </w:rPr>
-                    <m:t>p</m:t>
-                  </m:r>
-                </m:sup>
-              </m:sSubSup>
               <m:r>
                 <w:rPr>
                   <w:rFonts w:ascii="Cambria Math" w:hAnsi="Cambria Math" w:cs="Times New Roman"/>
                   <w:highlight w:val="yellow"/>
                 </w:rPr>
-                <m:t>+</m:t>
-              </m:r>
-              <m:sSubSup>
-                <m:sSubSupPr>
-                  <m:ctrlPr>
-                    <w:rPr>
-                      <w:rFonts w:ascii="Cambria Math" w:eastAsiaTheme="minorEastAsia" w:hAnsi="Cambria Math" w:cs="Times New Roman"/>
-                      <w:i/>
-                      <w:highlight w:val="yellow"/>
-                    </w:rPr>
-                  </m:ctrlPr>
-                </m:sSubSupPr>
-                <m:e>
-                  <m:r>
-                    <w:rPr>
-                      <w:rFonts w:ascii="Cambria Math" w:eastAsiaTheme="minorEastAsia" w:hAnsi="Cambria Math" w:cs="Times New Roman"/>
-                      <w:highlight w:val="yellow"/>
-                    </w:rPr>
-                    <m:t>T</m:t>
-                  </m:r>
-                </m:e>
-                <m:sub>
-                  <m:r>
-                    <w:rPr>
-                      <w:rFonts w:ascii="Cambria Math" w:eastAsiaTheme="minorEastAsia" w:hAnsi="Cambria Math" w:cs="Times New Roman"/>
-                      <w:highlight w:val="yellow"/>
-                    </w:rPr>
-                    <m:t>m+1</m:t>
-                  </m:r>
-                </m:sub>
-                <m:sup>
-                  <m:r>
-                    <w:rPr>
-                      <w:rFonts w:ascii="Cambria Math" w:eastAsiaTheme="minorEastAsia" w:hAnsi="Cambria Math" w:cs="Times New Roman"/>
-                      <w:highlight w:val="yellow"/>
-                    </w:rPr>
-                    <m:t>p</m:t>
-                  </m:r>
-                </m:sup>
-              </m:sSubSup>
-              <m:r>
-                <w:rPr>
-                  <w:rFonts w:ascii="Cambria Math" w:eastAsiaTheme="minorEastAsia" w:hAnsi="Cambria Math" w:cs="Times New Roman"/>
-                  <w:highlight w:val="yellow"/>
-                </w:rPr>
-                <m:t>- 2</m:t>
-              </m:r>
-              <m:sSubSup>
-                <m:sSubSupPr>
-                  <m:ctrlPr>
-                    <w:rPr>
-                      <w:rFonts w:ascii="Cambria Math" w:eastAsiaTheme="minorEastAsia" w:hAnsi="Cambria Math" w:cs="Times New Roman"/>
-                      <w:i/>
-                      <w:highlight w:val="yellow"/>
-                    </w:rPr>
-                  </m:ctrlPr>
-                </m:sSubSupPr>
-                <m:e>
-                  <m:r>
-                    <w:rPr>
-                      <w:rFonts w:ascii="Cambria Math" w:eastAsiaTheme="minorEastAsia" w:hAnsi="Cambria Math" w:cs="Times New Roman"/>
-                      <w:highlight w:val="yellow"/>
-                    </w:rPr>
-                    <m:t>T</m:t>
-                  </m:r>
-                </m:e>
-                <m:sub>
-                  <m:r>
-                    <w:rPr>
-                      <w:rFonts w:ascii="Cambria Math" w:eastAsiaTheme="minorEastAsia" w:hAnsi="Cambria Math" w:cs="Times New Roman"/>
-                      <w:highlight w:val="yellow"/>
-                    </w:rPr>
-                    <m:t>m</m:t>
-                  </m:r>
-                </m:sub>
-                <m:sup>
-                  <m:r>
-                    <w:rPr>
-                      <w:rFonts w:ascii="Cambria Math" w:eastAsiaTheme="minorEastAsia" w:hAnsi="Cambria Math" w:cs="Times New Roman"/>
-                      <w:highlight w:val="yellow"/>
-                    </w:rPr>
-                    <m:t>p</m:t>
-                  </m:r>
-                </m:sup>
-              </m:sSubSup>
+                <m:t>k∆t</m:t>
+              </m:r>
             </m:num>
             <m:den>
               <m:r>
@@ -1230,8 +1187,197 @@
                 </w:rPr>
                 <m:t>ρc</m:t>
               </m:r>
+              <m:sSup>
+                <m:sSupPr>
+                  <m:ctrlPr>
+                    <w:rPr>
+                      <w:rFonts w:ascii="Cambria Math" w:hAnsi="Cambria Math" w:cs="Times New Roman"/>
+                      <w:i/>
+                    </w:rPr>
+                  </m:ctrlPr>
+                </m:sSupPr>
+                <m:e>
+                  <m:d>
+                    <m:dPr>
+                      <m:ctrlPr>
+                        <w:rPr>
+                          <w:rFonts w:ascii="Cambria Math" w:hAnsi="Cambria Math" w:cs="Times New Roman"/>
+                          <w:i/>
+                        </w:rPr>
+                      </m:ctrlPr>
+                    </m:dPr>
+                    <m:e>
+                      <m:r>
+                        <w:rPr>
+                          <w:rFonts w:ascii="Cambria Math" w:hAnsi="Cambria Math" w:cs="Times New Roman"/>
+                        </w:rPr>
+                        <m:t>∆x</m:t>
+                      </m:r>
+                    </m:e>
+                  </m:d>
+                </m:e>
+                <m:sup>
+                  <m:r>
+                    <w:rPr>
+                      <w:rFonts w:ascii="Cambria Math" w:hAnsi="Cambria Math" w:cs="Times New Roman"/>
+                    </w:rPr>
+                    <m:t>2</m:t>
+                  </m:r>
+                </m:sup>
+              </m:sSup>
             </m:den>
           </m:f>
+          <m:sSubSup>
+            <m:sSubSupPr>
+              <m:ctrlPr>
+                <w:rPr>
+                  <w:rFonts w:ascii="Cambria Math" w:eastAsiaTheme="minorEastAsia" w:hAnsi="Cambria Math" w:cs="Times New Roman"/>
+                  <w:i/>
+                  <w:highlight w:val="yellow"/>
+                </w:rPr>
+              </m:ctrlPr>
+            </m:sSubSupPr>
+            <m:e>
+              <m:r>
+                <m:rPr>
+                  <m:sty m:val="p"/>
+                </m:rPr>
+                <w:rPr>
+                  <w:rFonts w:ascii="Cambria Math" w:eastAsiaTheme="minorEastAsia" w:hAnsi="Cambria Math" w:cs="Times New Roman"/>
+                </w:rPr>
+                <m:t>∙</m:t>
+              </m:r>
+              <m:r>
+                <w:rPr>
+                  <w:rFonts w:ascii="Cambria Math" w:eastAsiaTheme="minorEastAsia" w:hAnsi="Cambria Math" w:cs="Times New Roman"/>
+                  <w:highlight w:val="yellow"/>
+                </w:rPr>
+                <m:t>(</m:t>
+              </m:r>
+              <m:r>
+                <w:rPr>
+                  <w:rFonts w:ascii="Cambria Math" w:eastAsiaTheme="minorEastAsia" w:hAnsi="Cambria Math" w:cs="Times New Roman"/>
+                  <w:highlight w:val="yellow"/>
+                </w:rPr>
+                <m:t>T</m:t>
+              </m:r>
+            </m:e>
+            <m:sub>
+              <m:r>
+                <w:rPr>
+                  <w:rFonts w:ascii="Cambria Math" w:eastAsiaTheme="minorEastAsia" w:hAnsi="Cambria Math" w:cs="Times New Roman"/>
+                  <w:highlight w:val="yellow"/>
+                </w:rPr>
+                <m:t>m-1</m:t>
+              </m:r>
+            </m:sub>
+            <m:sup>
+              <m:r>
+                <w:rPr>
+                  <w:rFonts w:ascii="Cambria Math" w:eastAsiaTheme="minorEastAsia" w:hAnsi="Cambria Math" w:cs="Times New Roman"/>
+                  <w:highlight w:val="yellow"/>
+                </w:rPr>
+                <m:t>p</m:t>
+              </m:r>
+            </m:sup>
+          </m:sSubSup>
+          <m:r>
+            <w:rPr>
+              <w:rFonts w:ascii="Cambria Math" w:hAnsi="Cambria Math" w:cs="Times New Roman"/>
+              <w:highlight w:val="yellow"/>
+            </w:rPr>
+            <m:t>+</m:t>
+          </m:r>
+          <m:sSubSup>
+            <m:sSubSupPr>
+              <m:ctrlPr>
+                <w:rPr>
+                  <w:rFonts w:ascii="Cambria Math" w:eastAsiaTheme="minorEastAsia" w:hAnsi="Cambria Math" w:cs="Times New Roman"/>
+                  <w:i/>
+                  <w:highlight w:val="yellow"/>
+                </w:rPr>
+              </m:ctrlPr>
+            </m:sSubSupPr>
+            <m:e>
+              <m:r>
+                <w:rPr>
+                  <w:rFonts w:ascii="Cambria Math" w:eastAsiaTheme="minorEastAsia" w:hAnsi="Cambria Math" w:cs="Times New Roman"/>
+                  <w:highlight w:val="yellow"/>
+                </w:rPr>
+                <m:t>T</m:t>
+              </m:r>
+            </m:e>
+            <m:sub>
+              <m:r>
+                <w:rPr>
+                  <w:rFonts w:ascii="Cambria Math" w:eastAsiaTheme="minorEastAsia" w:hAnsi="Cambria Math" w:cs="Times New Roman"/>
+                  <w:highlight w:val="yellow"/>
+                </w:rPr>
+                <m:t>m+1</m:t>
+              </m:r>
+            </m:sub>
+            <m:sup>
+              <m:r>
+                <w:rPr>
+                  <w:rFonts w:ascii="Cambria Math" w:eastAsiaTheme="minorEastAsia" w:hAnsi="Cambria Math" w:cs="Times New Roman"/>
+                  <w:highlight w:val="yellow"/>
+                </w:rPr>
+                <m:t>p</m:t>
+              </m:r>
+            </m:sup>
+          </m:sSubSup>
+          <m:r>
+            <w:rPr>
+              <w:rFonts w:ascii="Cambria Math" w:eastAsiaTheme="minorEastAsia" w:hAnsi="Cambria Math" w:cs="Times New Roman"/>
+              <w:highlight w:val="yellow"/>
+            </w:rPr>
+            <m:t>- 2</m:t>
+          </m:r>
+          <m:sSubSup>
+            <m:sSubSupPr>
+              <m:ctrlPr>
+                <w:rPr>
+                  <w:rFonts w:ascii="Cambria Math" w:eastAsiaTheme="minorEastAsia" w:hAnsi="Cambria Math" w:cs="Times New Roman"/>
+                  <w:i/>
+                  <w:highlight w:val="yellow"/>
+                </w:rPr>
+              </m:ctrlPr>
+            </m:sSubSupPr>
+            <m:e>
+              <m:r>
+                <w:rPr>
+                  <w:rFonts w:ascii="Cambria Math" w:eastAsiaTheme="minorEastAsia" w:hAnsi="Cambria Math" w:cs="Times New Roman"/>
+                  <w:highlight w:val="yellow"/>
+                </w:rPr>
+                <m:t>T</m:t>
+              </m:r>
+            </m:e>
+            <m:sub>
+              <m:r>
+                <w:rPr>
+                  <w:rFonts w:ascii="Cambria Math" w:eastAsiaTheme="minorEastAsia" w:hAnsi="Cambria Math" w:cs="Times New Roman"/>
+                  <w:highlight w:val="yellow"/>
+                </w:rPr>
+                <m:t>m</m:t>
+              </m:r>
+            </m:sub>
+            <m:sup>
+              <m:r>
+                <w:rPr>
+                  <w:rFonts w:ascii="Cambria Math" w:eastAsiaTheme="minorEastAsia" w:hAnsi="Cambria Math" w:cs="Times New Roman"/>
+                  <w:highlight w:val="yellow"/>
+                </w:rPr>
+                <m:t>p</m:t>
+              </m:r>
+            </m:sup>
+          </m:sSubSup>
+          <m:r>
+            <w:rPr>
+              <w:rFonts w:ascii="Cambria Math" w:eastAsiaTheme="minorEastAsia" w:hAnsi="Cambria Math" w:cs="Times New Roman"/>
+              <w:highlight w:val="yellow"/>
+            </w:rPr>
+            <m:t>)</m:t>
+          </m:r>
           <m:r>
             <w:rPr>
               <w:rFonts w:ascii="Cambria Math" w:eastAsiaTheme="minorEastAsia" w:hAnsi="Cambria Math" w:cs="Times New Roman"/>
@@ -1279,6 +1425,614 @@
           </m:sSubSup>
         </m:oMath>
       </m:oMathPara>
+    </w:p>
+    <w:p>
+      <w:pPr>
+        <w:rPr>
+          <w:rFonts w:ascii="Times New Roman" w:eastAsiaTheme="minorEastAsia" w:hAnsi="Times New Roman" w:cs="Times New Roman"/>
+          <w:i/>
+        </w:rPr>
+      </w:pPr>
+      <w:r>
+        <w:rPr>
+          <w:rFonts w:ascii="Times New Roman" w:eastAsiaTheme="minorEastAsia" w:hAnsi="Times New Roman" w:cs="Times New Roman"/>
+          <w:i/>
+        </w:rPr>
+        <w:t xml:space="preserve">If </w:t>
+      </w:r>
+      <m:oMath>
+        <m:r>
+          <w:rPr>
+            <w:rFonts w:ascii="Cambria Math" w:hAnsi="Cambria Math" w:cs="Times New Roman"/>
+          </w:rPr>
+          <m:t>∆x</m:t>
+        </m:r>
+      </m:oMath>
+      <w:r>
+        <w:rPr>
+          <w:rFonts w:ascii="Times New Roman" w:eastAsiaTheme="minorEastAsia" w:hAnsi="Times New Roman" w:cs="Times New Roman"/>
+          <w:b/>
+          <w:i/>
+        </w:rPr>
+        <w:t xml:space="preserve"> is </w:t>
+      </w:r>
+      <w:r>
+        <w:rPr>
+          <w:rFonts w:ascii="Times New Roman" w:eastAsiaTheme="minorEastAsia" w:hAnsi="Times New Roman" w:cs="Times New Roman"/>
+          <w:b/>
+          <w:i/>
+        </w:rPr>
+        <w:t>not</w:t>
+      </w:r>
+      <w:r>
+        <w:rPr>
+          <w:rFonts w:ascii="Times New Roman" w:eastAsiaTheme="minorEastAsia" w:hAnsi="Times New Roman" w:cs="Times New Roman"/>
+          <w:i/>
+        </w:rPr>
+        <w:t xml:space="preserve"> </w:t>
+      </w:r>
+      <w:r>
+        <w:rPr>
+          <w:rFonts w:ascii="Times New Roman" w:eastAsiaTheme="minorEastAsia" w:hAnsi="Times New Roman" w:cs="Times New Roman"/>
+          <w:i/>
+        </w:rPr>
+        <w:t xml:space="preserve">consistent throughout all nodes (e.g. boundaries depth </w:t>
+      </w:r>
+      <w:r>
+        <w:rPr>
+          <w:rFonts w:ascii="Times New Roman" w:eastAsiaTheme="minorEastAsia" w:hAnsi="Times New Roman" w:cs="Times New Roman"/>
+          <w:b/>
+          <w:i/>
+        </w:rPr>
+        <w:t>are</w:t>
+      </w:r>
+      <w:r>
+        <w:rPr>
+          <w:rFonts w:ascii="Times New Roman" w:eastAsiaTheme="minorEastAsia" w:hAnsi="Times New Roman" w:cs="Times New Roman"/>
+          <w:i/>
+        </w:rPr>
+        <w:t xml:space="preserve"> </w:t>
+      </w:r>
+      <w:r>
+        <w:rPr>
+          <w:rFonts w:ascii="Times New Roman" w:eastAsiaTheme="minorEastAsia" w:hAnsi="Times New Roman" w:cs="Times New Roman"/>
+          <w:b/>
+          <w:i/>
+        </w:rPr>
+        <w:t>not</w:t>
+      </w:r>
+      <w:r>
+        <w:rPr>
+          <w:rFonts w:ascii="Times New Roman" w:eastAsiaTheme="minorEastAsia" w:hAnsi="Times New Roman" w:cs="Times New Roman"/>
+          <w:i/>
+        </w:rPr>
+        <w:t xml:space="preserve"> </w:t>
+      </w:r>
+      <w:r>
+        <w:rPr>
+          <w:rFonts w:ascii="Times New Roman" w:eastAsiaTheme="minorEastAsia" w:hAnsi="Times New Roman" w:cs="Times New Roman"/>
+          <w:i/>
+        </w:rPr>
+        <w:t xml:space="preserve">a multiple of nodal spacing): </w:t>
+      </w:r>
+    </w:p>
+    <w:p>
+      <w:pPr>
+        <w:rPr>
+          <w:rFonts w:ascii="Times New Roman" w:eastAsiaTheme="minorEastAsia" w:hAnsi="Times New Roman" w:cs="Times New Roman"/>
+        </w:rPr>
+      </w:pPr>
+      <m:oMathPara>
+        <m:oMath>
+          <m:r>
+            <w:rPr>
+              <w:rFonts w:ascii="Cambria Math" w:hAnsi="Cambria Math" w:cs="Times New Roman"/>
+            </w:rPr>
+            <m:t>ρc</m:t>
+          </m:r>
+          <m:r>
+            <w:rPr>
+              <w:rFonts w:ascii="Cambria Math" w:hAnsi="Cambria Math" w:cs="Times New Roman"/>
+            </w:rPr>
+            <m:t>(</m:t>
+          </m:r>
+          <m:f>
+            <m:fPr>
+              <m:ctrlPr>
+                <w:rPr>
+                  <w:rFonts w:ascii="Cambria Math" w:hAnsi="Cambria Math" w:cs="Times New Roman"/>
+                  <w:i/>
+                </w:rPr>
+              </m:ctrlPr>
+            </m:fPr>
+            <m:num>
+              <m:r>
+                <w:rPr>
+                  <w:rFonts w:ascii="Cambria Math" w:hAnsi="Cambria Math" w:cs="Times New Roman"/>
+                  <w:highlight w:val="lightGray"/>
+                </w:rPr>
+                <m:t>∆</m:t>
+              </m:r>
+              <m:sSub>
+                <m:sSubPr>
+                  <m:ctrlPr>
+                    <w:rPr>
+                      <w:rFonts w:ascii="Cambria Math" w:hAnsi="Cambria Math" w:cs="Times New Roman"/>
+                      <w:i/>
+                      <w:highlight w:val="lightGray"/>
+                    </w:rPr>
+                  </m:ctrlPr>
+                </m:sSubPr>
+                <m:e>
+                  <m:r>
+                    <w:rPr>
+                      <w:rFonts w:ascii="Cambria Math" w:hAnsi="Cambria Math" w:cs="Times New Roman"/>
+                      <w:highlight w:val="lightGray"/>
+                    </w:rPr>
+                    <m:t>x</m:t>
+                  </m:r>
+                </m:e>
+                <m:sub>
+                  <m:r>
+                    <w:rPr>
+                      <w:rFonts w:ascii="Cambria Math" w:hAnsi="Cambria Math" w:cs="Times New Roman"/>
+                      <w:highlight w:val="lightGray"/>
+                    </w:rPr>
+                    <m:t>m,m-1</m:t>
+                  </m:r>
+                </m:sub>
+              </m:sSub>
+              <m:r>
+                <w:rPr>
+                  <w:rFonts w:ascii="Cambria Math" w:hAnsi="Cambria Math" w:cs="Times New Roman"/>
+                </w:rPr>
+                <m:t>+</m:t>
+              </m:r>
+              <m:r>
+                <w:rPr>
+                  <w:rFonts w:ascii="Cambria Math" w:hAnsi="Cambria Math" w:cs="Times New Roman"/>
+                  <w:highlight w:val="lightGray"/>
+                </w:rPr>
+                <m:t>∆</m:t>
+              </m:r>
+              <m:sSub>
+                <m:sSubPr>
+                  <m:ctrlPr>
+                    <w:rPr>
+                      <w:rFonts w:ascii="Cambria Math" w:hAnsi="Cambria Math" w:cs="Times New Roman"/>
+                      <w:i/>
+                      <w:highlight w:val="lightGray"/>
+                    </w:rPr>
+                  </m:ctrlPr>
+                </m:sSubPr>
+                <m:e>
+                  <m:r>
+                    <w:rPr>
+                      <w:rFonts w:ascii="Cambria Math" w:hAnsi="Cambria Math" w:cs="Times New Roman"/>
+                      <w:highlight w:val="lightGray"/>
+                    </w:rPr>
+                    <m:t>x</m:t>
+                  </m:r>
+                </m:e>
+                <m:sub>
+                  <m:r>
+                    <w:rPr>
+                      <w:rFonts w:ascii="Cambria Math" w:hAnsi="Cambria Math" w:cs="Times New Roman"/>
+                      <w:highlight w:val="lightGray"/>
+                    </w:rPr>
+                    <m:t>m,m+1</m:t>
+                  </m:r>
+                </m:sub>
+              </m:sSub>
+            </m:num>
+            <m:den>
+              <m:r>
+                <w:rPr>
+                  <w:rFonts w:ascii="Cambria Math" w:hAnsi="Cambria Math" w:cs="Times New Roman"/>
+                </w:rPr>
+                <m:t>2</m:t>
+              </m:r>
+            </m:den>
+          </m:f>
+          <m:r>
+            <w:rPr>
+              <w:rFonts w:ascii="Cambria Math" w:hAnsi="Cambria Math" w:cs="Times New Roman"/>
+            </w:rPr>
+            <m:t>)</m:t>
+          </m:r>
+          <m:d>
+            <m:dPr>
+              <m:ctrlPr>
+                <w:rPr>
+                  <w:rFonts w:ascii="Cambria Math" w:hAnsi="Cambria Math" w:cs="Times New Roman"/>
+                  <w:i/>
+                </w:rPr>
+              </m:ctrlPr>
+            </m:dPr>
+            <m:e>
+              <m:f>
+                <m:fPr>
+                  <m:ctrlPr>
+                    <w:rPr>
+                      <w:rFonts w:ascii="Cambria Math" w:hAnsi="Cambria Math" w:cs="Times New Roman"/>
+                      <w:i/>
+                    </w:rPr>
+                  </m:ctrlPr>
+                </m:fPr>
+                <m:num>
+                  <m:sSubSup>
+                    <m:sSubSupPr>
+                      <m:ctrlPr>
+                        <w:rPr>
+                          <w:rFonts w:ascii="Cambria Math" w:eastAsiaTheme="minorEastAsia" w:hAnsi="Cambria Math" w:cs="Times New Roman"/>
+                          <w:i/>
+                        </w:rPr>
+                      </m:ctrlPr>
+                    </m:sSubSupPr>
+                    <m:e>
+                      <m:r>
+                        <w:rPr>
+                          <w:rFonts w:ascii="Cambria Math" w:eastAsiaTheme="minorEastAsia" w:hAnsi="Cambria Math" w:cs="Times New Roman"/>
+                        </w:rPr>
+                        <m:t>T</m:t>
+                      </m:r>
+                    </m:e>
+                    <m:sub>
+                      <m:r>
+                        <w:rPr>
+                          <w:rFonts w:ascii="Cambria Math" w:eastAsiaTheme="minorEastAsia" w:hAnsi="Cambria Math" w:cs="Times New Roman"/>
+                        </w:rPr>
+                        <m:t>m</m:t>
+                      </m:r>
+                    </m:sub>
+                    <m:sup>
+                      <m:r>
+                        <w:rPr>
+                          <w:rFonts w:ascii="Cambria Math" w:eastAsiaTheme="minorEastAsia" w:hAnsi="Cambria Math" w:cs="Times New Roman"/>
+                        </w:rPr>
+                        <m:t>p+1</m:t>
+                      </m:r>
+                    </m:sup>
+                  </m:sSubSup>
+                  <m:r>
+                    <w:rPr>
+                      <w:rFonts w:ascii="Cambria Math" w:eastAsiaTheme="minorEastAsia" w:hAnsi="Cambria Math" w:cs="Times New Roman"/>
+                    </w:rPr>
+                    <m:t xml:space="preserve">- </m:t>
+                  </m:r>
+                  <m:sSubSup>
+                    <m:sSubSupPr>
+                      <m:ctrlPr>
+                        <w:rPr>
+                          <w:rFonts w:ascii="Cambria Math" w:eastAsiaTheme="minorEastAsia" w:hAnsi="Cambria Math" w:cs="Times New Roman"/>
+                          <w:i/>
+                        </w:rPr>
+                      </m:ctrlPr>
+                    </m:sSubSupPr>
+                    <m:e>
+                      <m:r>
+                        <w:rPr>
+                          <w:rFonts w:ascii="Cambria Math" w:eastAsiaTheme="minorEastAsia" w:hAnsi="Cambria Math" w:cs="Times New Roman"/>
+                        </w:rPr>
+                        <m:t>T</m:t>
+                      </m:r>
+                    </m:e>
+                    <m:sub>
+                      <m:r>
+                        <w:rPr>
+                          <w:rFonts w:ascii="Cambria Math" w:eastAsiaTheme="minorEastAsia" w:hAnsi="Cambria Math" w:cs="Times New Roman"/>
+                        </w:rPr>
+                        <m:t>m</m:t>
+                      </m:r>
+                    </m:sub>
+                    <m:sup>
+                      <m:r>
+                        <w:rPr>
+                          <w:rFonts w:ascii="Cambria Math" w:eastAsiaTheme="minorEastAsia" w:hAnsi="Cambria Math" w:cs="Times New Roman"/>
+                        </w:rPr>
+                        <m:t>p</m:t>
+                      </m:r>
+                    </m:sup>
+                  </m:sSubSup>
+                  <m:ctrlPr>
+                    <w:rPr>
+                      <w:rFonts w:ascii="Cambria Math" w:eastAsiaTheme="minorEastAsia" w:hAnsi="Cambria Math" w:cs="Times New Roman"/>
+                      <w:i/>
+                    </w:rPr>
+                  </m:ctrlPr>
+                </m:num>
+                <m:den>
+                  <m:r>
+                    <w:rPr>
+                      <w:rFonts w:ascii="Cambria Math" w:hAnsi="Cambria Math" w:cs="Times New Roman"/>
+                    </w:rPr>
+                    <m:t>∆t</m:t>
+                  </m:r>
+                </m:den>
+              </m:f>
+            </m:e>
+          </m:d>
+          <m:r>
+            <w:rPr>
+              <w:rFonts w:ascii="Cambria Math" w:hAnsi="Cambria Math" w:cs="Times New Roman"/>
+            </w:rPr>
+            <m:t>=k</m:t>
+          </m:r>
+          <m:f>
+            <m:fPr>
+              <m:ctrlPr>
+                <w:rPr>
+                  <w:rFonts w:ascii="Cambria Math" w:hAnsi="Cambria Math" w:cs="Times New Roman"/>
+                  <w:i/>
+                </w:rPr>
+              </m:ctrlPr>
+            </m:fPr>
+            <m:num>
+              <m:sSubSup>
+                <m:sSubSupPr>
+                  <m:ctrlPr>
+                    <w:rPr>
+                      <w:rFonts w:ascii="Cambria Math" w:eastAsiaTheme="minorEastAsia" w:hAnsi="Cambria Math" w:cs="Times New Roman"/>
+                      <w:i/>
+                    </w:rPr>
+                  </m:ctrlPr>
+                </m:sSubSupPr>
+                <m:e>
+                  <m:r>
+                    <w:rPr>
+                      <w:rFonts w:ascii="Cambria Math" w:eastAsiaTheme="minorEastAsia" w:hAnsi="Cambria Math" w:cs="Times New Roman"/>
+                    </w:rPr>
+                    <m:t>T</m:t>
+                  </m:r>
+                </m:e>
+                <m:sub>
+                  <m:r>
+                    <w:rPr>
+                      <w:rFonts w:ascii="Cambria Math" w:eastAsiaTheme="minorEastAsia" w:hAnsi="Cambria Math" w:cs="Times New Roman"/>
+                    </w:rPr>
+                    <m:t>m-1</m:t>
+                  </m:r>
+                </m:sub>
+                <m:sup>
+                  <m:r>
+                    <w:rPr>
+                      <w:rFonts w:ascii="Cambria Math" w:eastAsiaTheme="minorEastAsia" w:hAnsi="Cambria Math" w:cs="Times New Roman"/>
+                    </w:rPr>
+                    <m:t>p</m:t>
+                  </m:r>
+                </m:sup>
+              </m:sSubSup>
+              <m:r>
+                <w:rPr>
+                  <w:rFonts w:ascii="Cambria Math" w:eastAsiaTheme="minorEastAsia" w:hAnsi="Cambria Math" w:cs="Times New Roman"/>
+                </w:rPr>
+                <m:t xml:space="preserve">- </m:t>
+              </m:r>
+              <m:sSubSup>
+                <m:sSubSupPr>
+                  <m:ctrlPr>
+                    <w:rPr>
+                      <w:rFonts w:ascii="Cambria Math" w:eastAsiaTheme="minorEastAsia" w:hAnsi="Cambria Math" w:cs="Times New Roman"/>
+                      <w:i/>
+                    </w:rPr>
+                  </m:ctrlPr>
+                </m:sSubSupPr>
+                <m:e>
+                  <m:r>
+                    <w:rPr>
+                      <w:rFonts w:ascii="Cambria Math" w:eastAsiaTheme="minorEastAsia" w:hAnsi="Cambria Math" w:cs="Times New Roman"/>
+                    </w:rPr>
+                    <m:t>T</m:t>
+                  </m:r>
+                </m:e>
+                <m:sub>
+                  <m:r>
+                    <w:rPr>
+                      <w:rFonts w:ascii="Cambria Math" w:eastAsiaTheme="minorEastAsia" w:hAnsi="Cambria Math" w:cs="Times New Roman"/>
+                    </w:rPr>
+                    <m:t>m</m:t>
+                  </m:r>
+                </m:sub>
+                <m:sup>
+                  <m:r>
+                    <w:rPr>
+                      <w:rFonts w:ascii="Cambria Math" w:eastAsiaTheme="minorEastAsia" w:hAnsi="Cambria Math" w:cs="Times New Roman"/>
+                    </w:rPr>
+                    <m:t>p</m:t>
+                  </m:r>
+                </m:sup>
+              </m:sSubSup>
+              <m:ctrlPr>
+                <w:rPr>
+                  <w:rFonts w:ascii="Cambria Math" w:eastAsiaTheme="minorEastAsia" w:hAnsi="Cambria Math" w:cs="Times New Roman"/>
+                  <w:i/>
+                </w:rPr>
+              </m:ctrlPr>
+            </m:num>
+            <m:den>
+              <m:r>
+                <w:rPr>
+                  <w:rFonts w:ascii="Cambria Math" w:hAnsi="Cambria Math" w:cs="Times New Roman"/>
+                  <w:highlight w:val="lightGray"/>
+                </w:rPr>
+                <m:t>∆</m:t>
+              </m:r>
+              <m:sSub>
+                <m:sSubPr>
+                  <m:ctrlPr>
+                    <w:rPr>
+                      <w:rFonts w:ascii="Cambria Math" w:hAnsi="Cambria Math" w:cs="Times New Roman"/>
+                      <w:i/>
+                      <w:highlight w:val="lightGray"/>
+                    </w:rPr>
+                  </m:ctrlPr>
+                </m:sSubPr>
+                <m:e>
+                  <m:r>
+                    <w:rPr>
+                      <w:rFonts w:ascii="Cambria Math" w:hAnsi="Cambria Math" w:cs="Times New Roman"/>
+                      <w:highlight w:val="lightGray"/>
+                    </w:rPr>
+                    <m:t>x</m:t>
+                  </m:r>
+                </m:e>
+                <m:sub>
+                  <m:r>
+                    <w:rPr>
+                      <w:rFonts w:ascii="Cambria Math" w:hAnsi="Cambria Math" w:cs="Times New Roman"/>
+                      <w:highlight w:val="lightGray"/>
+                    </w:rPr>
+                    <m:t>m,m-1</m:t>
+                  </m:r>
+                </m:sub>
+              </m:sSub>
+            </m:den>
+          </m:f>
+          <m:r>
+            <w:rPr>
+              <w:rFonts w:ascii="Cambria Math" w:hAnsi="Cambria Math" w:cs="Times New Roman"/>
+            </w:rPr>
+            <m:t>+k</m:t>
+          </m:r>
+          <m:f>
+            <m:fPr>
+              <m:ctrlPr>
+                <w:rPr>
+                  <w:rFonts w:ascii="Cambria Math" w:hAnsi="Cambria Math" w:cs="Times New Roman"/>
+                  <w:i/>
+                </w:rPr>
+              </m:ctrlPr>
+            </m:fPr>
+            <m:num>
+              <m:sSubSup>
+                <m:sSubSupPr>
+                  <m:ctrlPr>
+                    <w:rPr>
+                      <w:rFonts w:ascii="Cambria Math" w:eastAsiaTheme="minorEastAsia" w:hAnsi="Cambria Math" w:cs="Times New Roman"/>
+                      <w:i/>
+                    </w:rPr>
+                  </m:ctrlPr>
+                </m:sSubSupPr>
+                <m:e>
+                  <m:r>
+                    <w:rPr>
+                      <w:rFonts w:ascii="Cambria Math" w:eastAsiaTheme="minorEastAsia" w:hAnsi="Cambria Math" w:cs="Times New Roman"/>
+                    </w:rPr>
+                    <m:t>T</m:t>
+                  </m:r>
+                </m:e>
+                <m:sub>
+                  <m:r>
+                    <w:rPr>
+                      <w:rFonts w:ascii="Cambria Math" w:eastAsiaTheme="minorEastAsia" w:hAnsi="Cambria Math" w:cs="Times New Roman"/>
+                    </w:rPr>
+                    <m:t>m+1</m:t>
+                  </m:r>
+                </m:sub>
+                <m:sup>
+                  <m:r>
+                    <w:rPr>
+                      <w:rFonts w:ascii="Cambria Math" w:eastAsiaTheme="minorEastAsia" w:hAnsi="Cambria Math" w:cs="Times New Roman"/>
+                    </w:rPr>
+                    <m:t>p</m:t>
+                  </m:r>
+                </m:sup>
+              </m:sSubSup>
+              <m:r>
+                <w:rPr>
+                  <w:rFonts w:ascii="Cambria Math" w:eastAsiaTheme="minorEastAsia" w:hAnsi="Cambria Math" w:cs="Times New Roman"/>
+                </w:rPr>
+                <m:t xml:space="preserve">- </m:t>
+              </m:r>
+              <m:sSubSup>
+                <m:sSubSupPr>
+                  <m:ctrlPr>
+                    <w:rPr>
+                      <w:rFonts w:ascii="Cambria Math" w:eastAsiaTheme="minorEastAsia" w:hAnsi="Cambria Math" w:cs="Times New Roman"/>
+                      <w:i/>
+                    </w:rPr>
+                  </m:ctrlPr>
+                </m:sSubSupPr>
+                <m:e>
+                  <m:r>
+                    <w:rPr>
+                      <w:rFonts w:ascii="Cambria Math" w:eastAsiaTheme="minorEastAsia" w:hAnsi="Cambria Math" w:cs="Times New Roman"/>
+                    </w:rPr>
+                    <m:t>T</m:t>
+                  </m:r>
+                </m:e>
+                <m:sub>
+                  <m:r>
+                    <w:rPr>
+                      <w:rFonts w:ascii="Cambria Math" w:eastAsiaTheme="minorEastAsia" w:hAnsi="Cambria Math" w:cs="Times New Roman"/>
+                    </w:rPr>
+                    <m:t>m</m:t>
+                  </m:r>
+                </m:sub>
+                <m:sup>
+                  <m:r>
+                    <w:rPr>
+                      <w:rFonts w:ascii="Cambria Math" w:eastAsiaTheme="minorEastAsia" w:hAnsi="Cambria Math" w:cs="Times New Roman"/>
+                    </w:rPr>
+                    <m:t>p</m:t>
+                  </m:r>
+                </m:sup>
+              </m:sSubSup>
+              <m:ctrlPr>
+                <w:rPr>
+                  <w:rFonts w:ascii="Cambria Math" w:eastAsiaTheme="minorEastAsia" w:hAnsi="Cambria Math" w:cs="Times New Roman"/>
+                  <w:i/>
+                </w:rPr>
+              </m:ctrlPr>
+            </m:num>
+            <m:den>
+              <m:r>
+                <w:rPr>
+                  <w:rFonts w:ascii="Cambria Math" w:hAnsi="Cambria Math" w:cs="Times New Roman"/>
+                  <w:highlight w:val="lightGray"/>
+                </w:rPr>
+                <m:t>∆</m:t>
+              </m:r>
+              <m:sSub>
+                <m:sSubPr>
+                  <m:ctrlPr>
+                    <w:rPr>
+                      <w:rFonts w:ascii="Cambria Math" w:hAnsi="Cambria Math" w:cs="Times New Roman"/>
+                      <w:i/>
+                      <w:highlight w:val="lightGray"/>
+                    </w:rPr>
+                  </m:ctrlPr>
+                </m:sSubPr>
+                <m:e>
+                  <m:r>
+                    <w:rPr>
+                      <w:rFonts w:ascii="Cambria Math" w:hAnsi="Cambria Math" w:cs="Times New Roman"/>
+                      <w:highlight w:val="lightGray"/>
+                    </w:rPr>
+                    <m:t>x</m:t>
+                  </m:r>
+                </m:e>
+                <m:sub>
+                  <m:r>
+                    <w:rPr>
+                      <w:rFonts w:ascii="Cambria Math" w:hAnsi="Cambria Math" w:cs="Times New Roman"/>
+                      <w:highlight w:val="lightGray"/>
+                    </w:rPr>
+                    <m:t>m,m+1</m:t>
+                  </m:r>
+                </m:sub>
+              </m:sSub>
+            </m:den>
+          </m:f>
+        </m:oMath>
+      </m:oMathPara>
+    </w:p>
+    <w:p>
+      <w:pPr>
+        <w:rPr>
+          <w:rFonts w:ascii="Times New Roman" w:eastAsiaTheme="minorEastAsia" w:hAnsi="Times New Roman" w:cs="Times New Roman"/>
+        </w:rPr>
+      </w:pPr>
     </w:p>
     <w:p>
       <w:pPr>
@@ -4164,7 +4918,6 @@
           <w:b/>
           <w:u w:val="single"/>
         </w:rPr>
-        <w:lastRenderedPageBreak/>
         <w:t xml:space="preserve">CORRECTED </w:t>
       </w:r>
       <w:r>
@@ -8750,8 +9503,6 @@
           </m:f>
         </m:oMath>
       </m:oMathPara>
-      <w:bookmarkStart w:id="0" w:name="_GoBack"/>
-      <w:bookmarkEnd w:id="0"/>
     </w:p>
     <w:p>
       <w:pPr>
@@ -9122,13 +9873,7 @@
             <w:rPr>
               <w:rFonts w:ascii="Cambria Math" w:hAnsi="Cambria Math" w:cs="Times New Roman"/>
             </w:rPr>
-            <m:t>c</m:t>
-          </m:r>
-          <m:r>
-            <w:rPr>
-              <w:rFonts w:ascii="Cambria Math" w:hAnsi="Cambria Math" w:cs="Times New Roman"/>
-            </w:rPr>
-            <m:t xml:space="preserve">= </m:t>
+            <m:t xml:space="preserve">c= </m:t>
           </m:r>
           <m:r>
             <m:rPr>
@@ -9152,13 +9897,7 @@
             <w:rPr>
               <w:rFonts w:ascii="Cambria Math" w:hAnsi="Cambria Math" w:cs="Times New Roman"/>
             </w:rPr>
-            <m:t>c</m:t>
-          </m:r>
-          <m:r>
-            <w:rPr>
-              <w:rFonts w:ascii="Cambria Math" w:hAnsi="Cambria Math" w:cs="Times New Roman"/>
-            </w:rPr>
-            <m:t>=2,238</m:t>
+            <m:t>c=2,238</m:t>
           </m:r>
           <m:f>
             <m:fPr>
@@ -9220,16 +9959,7 @@
             <w:rPr>
               <w:rFonts w:ascii="Cambria Math" w:eastAsiaTheme="minorEastAsia" w:hAnsi="Cambria Math" w:cs="Times New Roman"/>
             </w:rPr>
-            <m:t>∙</m:t>
-          </m:r>
-          <m:r>
-            <m:rPr>
-              <m:sty m:val="p"/>
-            </m:rPr>
-            <w:rPr>
-              <w:rFonts w:ascii="Cambria Math" w:eastAsiaTheme="minorEastAsia" w:hAnsi="Cambria Math" w:cs="Times New Roman"/>
-            </w:rPr>
-            <m:t>921</m:t>
+            <m:t>∙921</m:t>
           </m:r>
           <m:f>
             <m:fPr>
@@ -9258,25 +9988,7 @@
                 <w:rPr>
                   <w:rFonts w:ascii="Cambria Math" w:eastAsiaTheme="minorEastAsia" w:hAnsi="Cambria Math" w:cs="Times New Roman"/>
                 </w:rPr>
-                <m:t>kg</m:t>
-              </m:r>
-              <m:r>
-                <m:rPr>
-                  <m:sty m:val="p"/>
-                </m:rPr>
-                <w:rPr>
-                  <w:rFonts w:ascii="Cambria Math" w:eastAsiaTheme="minorEastAsia" w:hAnsi="Cambria Math" w:cs="Times New Roman"/>
-                </w:rPr>
-                <m:t>∙</m:t>
-              </m:r>
-              <m:r>
-                <m:rPr>
-                  <m:sty m:val="p"/>
-                </m:rPr>
-                <w:rPr>
-                  <w:rFonts w:ascii="Cambria Math" w:eastAsiaTheme="minorEastAsia" w:hAnsi="Cambria Math" w:cs="Times New Roman"/>
-                </w:rPr>
-                <m:t>K</m:t>
+                <m:t>kg∙K</m:t>
               </m:r>
             </m:den>
           </m:f>
@@ -10117,7 +10829,7 @@
 </file>
 
 <file path=customXml/itemProps1.xml><?xml version="1.0" encoding="utf-8"?>
-<ds:datastoreItem xmlns:ds="http://schemas.openxmlformats.org/officeDocument/2006/customXml" ds:itemID="{7C655AEA-76FB-43EB-B90F-62F6F9796C8D}">
+<ds:datastoreItem xmlns:ds="http://schemas.openxmlformats.org/officeDocument/2006/customXml" ds:itemID="{EBD4EE13-18B5-4FB3-B53D-AC26EB8476D1}">
   <ds:schemaRefs>
     <ds:schemaRef ds:uri="http://schemas.openxmlformats.org/officeDocument/2006/bibliography"/>
   </ds:schemaRefs>

</xml_diff>

<commit_message>
updates to model run options
</commit_message>
<xml_diff>
--- a/docs/heat-transfer-equations.docx
+++ b/docs/heat-transfer-equations.docx
@@ -776,8 +776,6 @@
           </m:r>
         </m:oMath>
       </m:oMathPara>
-      <w:bookmarkStart w:id="0" w:name="_GoBack"/>
-      <w:bookmarkEnd w:id="0"/>
     </w:p>
     <w:p>
       <w:pPr>
@@ -1252,14 +1250,7 @@
                   <w:rFonts w:ascii="Cambria Math" w:eastAsiaTheme="minorEastAsia" w:hAnsi="Cambria Math" w:cs="Times New Roman"/>
                   <w:highlight w:val="yellow"/>
                 </w:rPr>
-                <m:t>(</m:t>
-              </m:r>
-              <m:r>
-                <w:rPr>
-                  <w:rFonts w:ascii="Cambria Math" w:eastAsiaTheme="minorEastAsia" w:hAnsi="Cambria Math" w:cs="Times New Roman"/>
-                  <w:highlight w:val="yellow"/>
-                </w:rPr>
-                <m:t>T</m:t>
+                <m:t>(T</m:t>
               </m:r>
             </m:e>
             <m:sub>
@@ -1376,14 +1367,108 @@
               <w:rFonts w:ascii="Cambria Math" w:eastAsiaTheme="minorEastAsia" w:hAnsi="Cambria Math" w:cs="Times New Roman"/>
               <w:highlight w:val="yellow"/>
             </w:rPr>
-            <m:t>)</m:t>
+            <m:t xml:space="preserve">)+ </m:t>
+          </m:r>
+          <m:sSubSup>
+            <m:sSubSupPr>
+              <m:ctrlPr>
+                <w:rPr>
+                  <w:rFonts w:ascii="Cambria Math" w:eastAsiaTheme="minorEastAsia" w:hAnsi="Cambria Math" w:cs="Times New Roman"/>
+                  <w:i/>
+                  <w:highlight w:val="yellow"/>
+                </w:rPr>
+              </m:ctrlPr>
+            </m:sSubSupPr>
+            <m:e>
+              <m:r>
+                <w:rPr>
+                  <w:rFonts w:ascii="Cambria Math" w:eastAsiaTheme="minorEastAsia" w:hAnsi="Cambria Math" w:cs="Times New Roman"/>
+                  <w:highlight w:val="yellow"/>
+                </w:rPr>
+                <m:t>T</m:t>
+              </m:r>
+            </m:e>
+            <m:sub>
+              <m:r>
+                <w:rPr>
+                  <w:rFonts w:ascii="Cambria Math" w:eastAsiaTheme="minorEastAsia" w:hAnsi="Cambria Math" w:cs="Times New Roman"/>
+                  <w:highlight w:val="yellow"/>
+                </w:rPr>
+                <m:t>m</m:t>
+              </m:r>
+            </m:sub>
+            <m:sup>
+              <m:r>
+                <w:rPr>
+                  <w:rFonts w:ascii="Cambria Math" w:eastAsiaTheme="minorEastAsia" w:hAnsi="Cambria Math" w:cs="Times New Roman"/>
+                  <w:highlight w:val="yellow"/>
+                </w:rPr>
+                <m:t>p</m:t>
+              </m:r>
+            </m:sup>
+          </m:sSubSup>
+        </m:oMath>
+      </m:oMathPara>
+    </w:p>
+    <w:p>
+      <w:pPr>
+        <w:jc w:val="center"/>
+        <w:rPr>
+          <w:rFonts w:ascii="Times New Roman" w:eastAsiaTheme="minorEastAsia" w:hAnsi="Times New Roman" w:cs="Times New Roman"/>
+          <w:color w:val="FF0000"/>
+        </w:rPr>
+      </w:pPr>
+      <m:oMathPara>
+        <m:oMath>
+          <m:r>
+            <w:rPr>
+              <w:rFonts w:ascii="Cambria Math" w:hAnsi="Cambria Math" w:cs="Times New Roman"/>
+              <w:color w:val="FF0000"/>
+            </w:rPr>
+            <m:t>int.  node heat flux</m:t>
           </m:r>
           <m:r>
             <w:rPr>
-              <w:rFonts w:ascii="Cambria Math" w:eastAsiaTheme="minorEastAsia" w:hAnsi="Cambria Math" w:cs="Times New Roman"/>
-              <w:highlight w:val="yellow"/>
+              <w:rFonts w:ascii="Cambria Math" w:hAnsi="Cambria Math" w:cs="Times New Roman"/>
+              <w:color w:val="FF0000"/>
             </w:rPr>
-            <m:t xml:space="preserve">+ </m:t>
+            <m:t>=</m:t>
+          </m:r>
+          <m:f>
+            <m:fPr>
+              <m:ctrlPr>
+                <w:rPr>
+                  <w:rFonts w:ascii="Cambria Math" w:hAnsi="Cambria Math" w:cs="Times New Roman"/>
+                  <w:i/>
+                  <w:color w:val="FF0000"/>
+                </w:rPr>
+              </m:ctrlPr>
+            </m:fPr>
+            <m:num>
+              <m:r>
+                <w:rPr>
+                  <w:rFonts w:ascii="Cambria Math" w:hAnsi="Cambria Math" w:cs="Times New Roman"/>
+                  <w:color w:val="FF0000"/>
+                </w:rPr>
+                <m:t>2k</m:t>
+              </m:r>
+            </m:num>
+            <m:den>
+              <m:r>
+                <w:rPr>
+                  <w:rFonts w:ascii="Cambria Math" w:hAnsi="Cambria Math" w:cs="Times New Roman"/>
+                  <w:color w:val="FF0000"/>
+                </w:rPr>
+                <m:t>∆x</m:t>
+              </m:r>
+            </m:den>
+          </m:f>
+          <m:r>
+            <w:rPr>
+              <w:rFonts w:ascii="Cambria Math" w:hAnsi="Cambria Math" w:cs="Times New Roman"/>
+              <w:color w:val="FF0000"/>
+            </w:rPr>
+            <m:t xml:space="preserve"> </m:t>
           </m:r>
           <m:sSubSup>
             <m:sSubSupPr>
@@ -1391,7 +1476,7 @@
                 <w:rPr>
                   <w:rFonts w:ascii="Cambria Math" w:eastAsiaTheme="minorEastAsia" w:hAnsi="Cambria Math" w:cs="Times New Roman"/>
                   <w:i/>
-                  <w:highlight w:val="yellow"/>
+                  <w:color w:val="FF0000"/>
                 </w:rPr>
               </m:ctrlPr>
             </m:sSubSupPr>
@@ -1399,7 +1484,7 @@
               <m:r>
                 <w:rPr>
                   <w:rFonts w:ascii="Cambria Math" w:eastAsiaTheme="minorEastAsia" w:hAnsi="Cambria Math" w:cs="Times New Roman"/>
-                  <w:highlight w:val="yellow"/>
+                  <w:color w:val="FF0000"/>
                 </w:rPr>
                 <m:t>T</m:t>
               </m:r>
@@ -1408,16 +1493,106 @@
               <m:r>
                 <w:rPr>
                   <w:rFonts w:ascii="Cambria Math" w:eastAsiaTheme="minorEastAsia" w:hAnsi="Cambria Math" w:cs="Times New Roman"/>
-                  <w:highlight w:val="yellow"/>
-                </w:rPr>
-                <m:t>m</m:t>
+                  <w:color w:val="FF0000"/>
+                </w:rPr>
+                <m:t>m-1</m:t>
               </m:r>
             </m:sub>
             <m:sup>
               <m:r>
                 <w:rPr>
                   <w:rFonts w:ascii="Cambria Math" w:eastAsiaTheme="minorEastAsia" w:hAnsi="Cambria Math" w:cs="Times New Roman"/>
-                  <w:highlight w:val="yellow"/>
+                  <w:color w:val="FF0000"/>
+                </w:rPr>
+                <m:t>p</m:t>
+              </m:r>
+            </m:sup>
+          </m:sSubSup>
+          <m:r>
+            <w:rPr>
+              <w:rFonts w:ascii="Cambria Math" w:eastAsiaTheme="minorEastAsia" w:hAnsi="Cambria Math" w:cs="Times New Roman"/>
+              <w:color w:val="FF0000"/>
+            </w:rPr>
+            <m:t>+</m:t>
+          </m:r>
+          <m:sSubSup>
+            <m:sSubSupPr>
+              <m:ctrlPr>
+                <w:rPr>
+                  <w:rFonts w:ascii="Cambria Math" w:eastAsiaTheme="minorEastAsia" w:hAnsi="Cambria Math" w:cs="Times New Roman"/>
+                  <w:i/>
+                  <w:color w:val="FF0000"/>
+                </w:rPr>
+              </m:ctrlPr>
+            </m:sSubSupPr>
+            <m:e>
+              <m:r>
+                <w:rPr>
+                  <w:rFonts w:ascii="Cambria Math" w:eastAsiaTheme="minorEastAsia" w:hAnsi="Cambria Math" w:cs="Times New Roman"/>
+                  <w:color w:val="FF0000"/>
+                </w:rPr>
+                <m:t>T</m:t>
+              </m:r>
+            </m:e>
+            <m:sub>
+              <m:r>
+                <w:rPr>
+                  <w:rFonts w:ascii="Cambria Math" w:eastAsiaTheme="minorEastAsia" w:hAnsi="Cambria Math" w:cs="Times New Roman"/>
+                  <w:color w:val="FF0000"/>
+                </w:rPr>
+                <m:t>m+1</m:t>
+              </m:r>
+            </m:sub>
+            <m:sup>
+              <m:r>
+                <w:rPr>
+                  <w:rFonts w:ascii="Cambria Math" w:eastAsiaTheme="minorEastAsia" w:hAnsi="Cambria Math" w:cs="Times New Roman"/>
+                  <w:color w:val="FF0000"/>
+                </w:rPr>
+                <m:t>p</m:t>
+              </m:r>
+            </m:sup>
+          </m:sSubSup>
+          <m:r>
+            <w:rPr>
+              <w:rFonts w:ascii="Cambria Math" w:eastAsiaTheme="minorEastAsia" w:hAnsi="Cambria Math" w:cs="Times New Roman"/>
+              <w:color w:val="FF0000"/>
+            </w:rPr>
+            <m:t>- 2</m:t>
+          </m:r>
+          <m:sSubSup>
+            <m:sSubSupPr>
+              <m:ctrlPr>
+                <w:rPr>
+                  <w:rFonts w:ascii="Cambria Math" w:eastAsiaTheme="minorEastAsia" w:hAnsi="Cambria Math" w:cs="Times New Roman"/>
+                  <w:i/>
+                  <w:color w:val="FF0000"/>
+                </w:rPr>
+              </m:ctrlPr>
+            </m:sSubSupPr>
+            <m:e>
+              <m:r>
+                <w:rPr>
+                  <w:rFonts w:ascii="Cambria Math" w:eastAsiaTheme="minorEastAsia" w:hAnsi="Cambria Math" w:cs="Times New Roman"/>
+                  <w:color w:val="FF0000"/>
+                </w:rPr>
+                <m:t>T</m:t>
+              </m:r>
+            </m:e>
+            <m:sub>
+              <m:r>
+                <w:rPr>
+                  <w:rFonts w:ascii="Cambria Math" w:eastAsiaTheme="minorEastAsia" w:hAnsi="Cambria Math" w:cs="Times New Roman"/>
+                  <w:color w:val="FF0000"/>
+                </w:rPr>
+                <m:t>m</m:t>
+              </m:r>
+            </m:sub>
+            <m:sup>
+              <m:r>
+                <w:rPr>
+                  <w:rFonts w:ascii="Cambria Math" w:eastAsiaTheme="minorEastAsia" w:hAnsi="Cambria Math" w:cs="Times New Roman"/>
+                  <w:color w:val="FF0000"/>
                 </w:rPr>
                 <m:t>p</m:t>
               </m:r>
@@ -1454,7 +1629,14 @@
           <w:b/>
           <w:i/>
         </w:rPr>
-        <w:t xml:space="preserve"> is </w:t>
+        <w:t xml:space="preserve"> is not</w:t>
+      </w:r>
+      <w:r>
+        <w:rPr>
+          <w:rFonts w:ascii="Times New Roman" w:eastAsiaTheme="minorEastAsia" w:hAnsi="Times New Roman" w:cs="Times New Roman"/>
+          <w:i/>
+        </w:rPr>
+        <w:t xml:space="preserve"> consistent throughout all nodes (e.g. boundaries depth </w:t>
       </w:r>
       <w:r>
         <w:rPr>
@@ -1462,6 +1644,21 @@
           <w:b/>
           <w:i/>
         </w:rPr>
+        <w:t>are</w:t>
+      </w:r>
+      <w:r>
+        <w:rPr>
+          <w:rFonts w:ascii="Times New Roman" w:eastAsiaTheme="minorEastAsia" w:hAnsi="Times New Roman" w:cs="Times New Roman"/>
+          <w:i/>
+        </w:rPr>
+        <w:t xml:space="preserve"> </w:t>
+      </w:r>
+      <w:r>
+        <w:rPr>
+          <w:rFonts w:ascii="Times New Roman" w:eastAsiaTheme="minorEastAsia" w:hAnsi="Times New Roman" w:cs="Times New Roman"/>
+          <w:b/>
+          <w:i/>
+        </w:rPr>
         <w:t>not</w:t>
       </w:r>
       <w:r>
@@ -1469,52 +1666,10 @@
           <w:rFonts w:ascii="Times New Roman" w:eastAsiaTheme="minorEastAsia" w:hAnsi="Times New Roman" w:cs="Times New Roman"/>
           <w:i/>
         </w:rPr>
-        <w:t xml:space="preserve"> </w:t>
+        <w:t xml:space="preserve"> a multiple of nodal spacing): </w:t>
       </w:r>
-      <w:r>
-        <w:rPr>
-          <w:rFonts w:ascii="Times New Roman" w:eastAsiaTheme="minorEastAsia" w:hAnsi="Times New Roman" w:cs="Times New Roman"/>
-          <w:i/>
-        </w:rPr>
-        <w:t xml:space="preserve">consistent throughout all nodes (e.g. boundaries depth </w:t>
-      </w:r>
-      <w:r>
-        <w:rPr>
-          <w:rFonts w:ascii="Times New Roman" w:eastAsiaTheme="minorEastAsia" w:hAnsi="Times New Roman" w:cs="Times New Roman"/>
-          <w:b/>
-          <w:i/>
-        </w:rPr>
-        <w:t>are</w:t>
-      </w:r>
-      <w:r>
-        <w:rPr>
-          <w:rFonts w:ascii="Times New Roman" w:eastAsiaTheme="minorEastAsia" w:hAnsi="Times New Roman" w:cs="Times New Roman"/>
-          <w:i/>
-        </w:rPr>
-        <w:t xml:space="preserve"> </w:t>
-      </w:r>
-      <w:r>
-        <w:rPr>
-          <w:rFonts w:ascii="Times New Roman" w:eastAsiaTheme="minorEastAsia" w:hAnsi="Times New Roman" w:cs="Times New Roman"/>
-          <w:b/>
-          <w:i/>
-        </w:rPr>
-        <w:t>not</w:t>
-      </w:r>
-      <w:r>
-        <w:rPr>
-          <w:rFonts w:ascii="Times New Roman" w:eastAsiaTheme="minorEastAsia" w:hAnsi="Times New Roman" w:cs="Times New Roman"/>
-          <w:i/>
-        </w:rPr>
-        <w:t xml:space="preserve"> </w:t>
-      </w:r>
-      <w:r>
-        <w:rPr>
-          <w:rFonts w:ascii="Times New Roman" w:eastAsiaTheme="minorEastAsia" w:hAnsi="Times New Roman" w:cs="Times New Roman"/>
-          <w:i/>
-        </w:rPr>
-        <w:t xml:space="preserve">a multiple of nodal spacing): </w:t>
-      </w:r>
+      <w:bookmarkStart w:id="0" w:name="_GoBack"/>
+      <w:bookmarkEnd w:id="0"/>
     </w:p>
     <w:p>
       <w:pPr>
@@ -1528,13 +1683,7 @@
             <w:rPr>
               <w:rFonts w:ascii="Cambria Math" w:hAnsi="Cambria Math" w:cs="Times New Roman"/>
             </w:rPr>
-            <m:t>ρc</m:t>
-          </m:r>
-          <m:r>
-            <w:rPr>
-              <w:rFonts w:ascii="Cambria Math" w:hAnsi="Cambria Math" w:cs="Times New Roman"/>
-            </w:rPr>
-            <m:t>(</m:t>
+            <m:t>ρc(</m:t>
           </m:r>
           <m:f>
             <m:fPr>
@@ -7068,6 +7217,7 @@
             <w:rPr>
               <w:rFonts w:ascii="Cambria Math" w:hAnsi="Cambria Math" w:cs="Times New Roman"/>
             </w:rPr>
+            <w:lastRenderedPageBreak/>
             <m:t>ρ</m:t>
           </m:r>
           <m:r>
@@ -10829,7 +10979,7 @@
 </file>
 
 <file path=customXml/itemProps1.xml><?xml version="1.0" encoding="utf-8"?>
-<ds:datastoreItem xmlns:ds="http://schemas.openxmlformats.org/officeDocument/2006/customXml" ds:itemID="{EBD4EE13-18B5-4FB3-B53D-AC26EB8476D1}">
+<ds:datastoreItem xmlns:ds="http://schemas.openxmlformats.org/officeDocument/2006/customXml" ds:itemID="{3035BD0C-C5C6-4BB4-9490-1AC399658C8D}">
   <ds:schemaRefs>
     <ds:schemaRef ds:uri="http://schemas.openxmlformats.org/officeDocument/2006/bibliography"/>
   </ds:schemaRefs>

</xml_diff>

<commit_message>
updates to fix bugs with SVF and initial convergence
</commit_message>
<xml_diff>
--- a/docs/heat-transfer-equations.docx
+++ b/docs/heat-transfer-equations.docx
@@ -1,6 +1,6 @@
 
 <file path=word/document.xml><?xml version="1.0" encoding="utf-8"?>
-<w:document xmlns:wpc="http://schemas.microsoft.com/office/word/2010/wordprocessingCanvas" xmlns:cx="http://schemas.microsoft.com/office/drawing/2014/chartex" xmlns:cx1="http://schemas.microsoft.com/office/drawing/2015/9/8/chartex" xmlns:mc="http://schemas.openxmlformats.org/markup-compatibility/2006" xmlns:o="urn:schemas-microsoft-com:office:office" xmlns:r="http://schemas.openxmlformats.org/officeDocument/2006/relationships" xmlns:m="http://schemas.openxmlformats.org/officeDocument/2006/math" xmlns:v="urn:schemas-microsoft-com:vml" xmlns:wp14="http://schemas.microsoft.com/office/word/2010/wordprocessingDrawing" xmlns:wp="http://schemas.openxmlformats.org/drawingml/2006/wordprocessingDrawing" xmlns:w10="urn:schemas-microsoft-com:office:word" xmlns:w="http://schemas.openxmlformats.org/wordprocessingml/2006/main" xmlns:w14="http://schemas.microsoft.com/office/word/2010/wordml" xmlns:w15="http://schemas.microsoft.com/office/word/2012/wordml" xmlns:w16se="http://schemas.microsoft.com/office/word/2015/wordml/symex" xmlns:wpg="http://schemas.microsoft.com/office/word/2010/wordprocessingGroup" xmlns:wpi="http://schemas.microsoft.com/office/word/2010/wordprocessingInk" xmlns:wne="http://schemas.microsoft.com/office/word/2006/wordml" xmlns:wps="http://schemas.microsoft.com/office/word/2010/wordprocessingShape" mc:Ignorable="w14 w15 w16se wp14">
+<w:document xmlns:wpc="http://schemas.microsoft.com/office/word/2010/wordprocessingCanvas" xmlns:mc="http://schemas.openxmlformats.org/markup-compatibility/2006" xmlns:o="urn:schemas-microsoft-com:office:office" xmlns:r="http://schemas.openxmlformats.org/officeDocument/2006/relationships" xmlns:m="http://schemas.openxmlformats.org/officeDocument/2006/math" xmlns:v="urn:schemas-microsoft-com:vml" xmlns:wp14="http://schemas.microsoft.com/office/word/2010/wordprocessingDrawing" xmlns:wp="http://schemas.openxmlformats.org/drawingml/2006/wordprocessingDrawing" xmlns:w10="urn:schemas-microsoft-com:office:word" xmlns:w="http://schemas.openxmlformats.org/wordprocessingml/2006/main" xmlns:w14="http://schemas.microsoft.com/office/word/2010/wordml" xmlns:w15="http://schemas.microsoft.com/office/word/2012/wordml" xmlns:wpg="http://schemas.microsoft.com/office/word/2010/wordprocessingGroup" xmlns:wpi="http://schemas.microsoft.com/office/word/2010/wordprocessingInk" xmlns:wne="http://schemas.microsoft.com/office/word/2006/wordml" xmlns:wps="http://schemas.microsoft.com/office/word/2010/wordprocessingShape" mc:Ignorable="w14 w15 wp14">
   <w:body>
     <w:p>
       <w:pPr>
@@ -2264,7 +2264,6 @@
       <w:pPr>
         <w:rPr>
           <w:rFonts w:ascii="Times New Roman" w:eastAsiaTheme="minorEastAsia" w:hAnsi="Times New Roman" w:cs="Times New Roman"/>
-          <w:color w:val="BFBFBF" w:themeColor="background1" w:themeShade="BF"/>
         </w:rPr>
       </w:pPr>
       <m:oMathPara>
@@ -2272,7 +2271,6 @@
           <m:r>
             <w:rPr>
               <w:rFonts w:ascii="Cambria Math" w:hAnsi="Cambria Math" w:cs="Times New Roman"/>
-              <w:color w:val="BFBFBF" w:themeColor="background1" w:themeShade="BF"/>
             </w:rPr>
             <m:t>ρc(</m:t>
           </m:r>
@@ -2282,7 +2280,6 @@
                 <w:rPr>
                   <w:rFonts w:ascii="Cambria Math" w:hAnsi="Cambria Math" w:cs="Times New Roman"/>
                   <w:i/>
-                  <w:color w:val="BFBFBF" w:themeColor="background1" w:themeShade="BF"/>
                 </w:rPr>
               </m:ctrlPr>
             </m:fPr>
@@ -2290,7 +2287,6 @@
               <m:r>
                 <w:rPr>
                   <w:rFonts w:ascii="Cambria Math" w:hAnsi="Cambria Math" w:cs="Times New Roman"/>
-                  <w:color w:val="BFBFBF" w:themeColor="background1" w:themeShade="BF"/>
                   <w:highlight w:val="lightGray"/>
                 </w:rPr>
                 <m:t>∆</m:t>
@@ -2301,7 +2297,6 @@
                     <w:rPr>
                       <w:rFonts w:ascii="Cambria Math" w:hAnsi="Cambria Math" w:cs="Times New Roman"/>
                       <w:i/>
-                      <w:color w:val="BFBFBF" w:themeColor="background1" w:themeShade="BF"/>
                       <w:highlight w:val="lightGray"/>
                     </w:rPr>
                   </m:ctrlPr>
@@ -2310,7 +2305,6 @@
                   <m:r>
                     <w:rPr>
                       <w:rFonts w:ascii="Cambria Math" w:hAnsi="Cambria Math" w:cs="Times New Roman"/>
-                      <w:color w:val="BFBFBF" w:themeColor="background1" w:themeShade="BF"/>
                       <w:highlight w:val="lightGray"/>
                     </w:rPr>
                     <m:t>x</m:t>
@@ -2320,7 +2314,6 @@
                   <m:r>
                     <w:rPr>
                       <w:rFonts w:ascii="Cambria Math" w:hAnsi="Cambria Math" w:cs="Times New Roman"/>
-                      <w:color w:val="BFBFBF" w:themeColor="background1" w:themeShade="BF"/>
                       <w:highlight w:val="lightGray"/>
                     </w:rPr>
                     <m:t>m,m-1</m:t>
@@ -2330,14 +2323,12 @@
               <m:r>
                 <w:rPr>
                   <w:rFonts w:ascii="Cambria Math" w:hAnsi="Cambria Math" w:cs="Times New Roman"/>
-                  <w:color w:val="BFBFBF" w:themeColor="background1" w:themeShade="BF"/>
                 </w:rPr>
                 <m:t>+</m:t>
               </m:r>
               <m:r>
                 <w:rPr>
                   <w:rFonts w:ascii="Cambria Math" w:hAnsi="Cambria Math" w:cs="Times New Roman"/>
-                  <w:color w:val="BFBFBF" w:themeColor="background1" w:themeShade="BF"/>
                   <w:highlight w:val="lightGray"/>
                 </w:rPr>
                 <m:t>∆</m:t>
@@ -2348,7 +2339,6 @@
                     <w:rPr>
                       <w:rFonts w:ascii="Cambria Math" w:hAnsi="Cambria Math" w:cs="Times New Roman"/>
                       <w:i/>
-                      <w:color w:val="BFBFBF" w:themeColor="background1" w:themeShade="BF"/>
                       <w:highlight w:val="lightGray"/>
                     </w:rPr>
                   </m:ctrlPr>
@@ -2357,7 +2347,6 @@
                   <m:r>
                     <w:rPr>
                       <w:rFonts w:ascii="Cambria Math" w:hAnsi="Cambria Math" w:cs="Times New Roman"/>
-                      <w:color w:val="BFBFBF" w:themeColor="background1" w:themeShade="BF"/>
                       <w:highlight w:val="lightGray"/>
                     </w:rPr>
                     <m:t>x</m:t>
@@ -2367,7 +2356,6 @@
                   <m:r>
                     <w:rPr>
                       <w:rFonts w:ascii="Cambria Math" w:hAnsi="Cambria Math" w:cs="Times New Roman"/>
-                      <w:color w:val="BFBFBF" w:themeColor="background1" w:themeShade="BF"/>
                       <w:highlight w:val="lightGray"/>
                     </w:rPr>
                     <m:t>m,m+1</m:t>
@@ -2379,7 +2367,6 @@
               <m:r>
                 <w:rPr>
                   <w:rFonts w:ascii="Cambria Math" w:hAnsi="Cambria Math" w:cs="Times New Roman"/>
-                  <w:color w:val="BFBFBF" w:themeColor="background1" w:themeShade="BF"/>
                 </w:rPr>
                 <m:t>2</m:t>
               </m:r>
@@ -2388,7 +2375,6 @@
           <m:r>
             <w:rPr>
               <w:rFonts w:ascii="Cambria Math" w:hAnsi="Cambria Math" w:cs="Times New Roman"/>
-              <w:color w:val="BFBFBF" w:themeColor="background1" w:themeShade="BF"/>
             </w:rPr>
             <m:t>)</m:t>
           </m:r>
@@ -2398,7 +2384,6 @@
                 <w:rPr>
                   <w:rFonts w:ascii="Cambria Math" w:hAnsi="Cambria Math" w:cs="Times New Roman"/>
                   <w:i/>
-                  <w:color w:val="BFBFBF" w:themeColor="background1" w:themeShade="BF"/>
                 </w:rPr>
               </m:ctrlPr>
             </m:dPr>
@@ -2409,7 +2394,6 @@
                     <w:rPr>
                       <w:rFonts w:ascii="Cambria Math" w:hAnsi="Cambria Math" w:cs="Times New Roman"/>
                       <w:i/>
-                      <w:color w:val="BFBFBF" w:themeColor="background1" w:themeShade="BF"/>
                     </w:rPr>
                   </m:ctrlPr>
                 </m:fPr>
@@ -2420,7 +2404,6 @@
                         <w:rPr>
                           <w:rFonts w:ascii="Cambria Math" w:eastAsiaTheme="minorEastAsia" w:hAnsi="Cambria Math" w:cs="Times New Roman"/>
                           <w:i/>
-                          <w:color w:val="BFBFBF" w:themeColor="background1" w:themeShade="BF"/>
                         </w:rPr>
                       </m:ctrlPr>
                     </m:sSubSupPr>
@@ -2428,7 +2411,6 @@
                       <m:r>
                         <w:rPr>
                           <w:rFonts w:ascii="Cambria Math" w:eastAsiaTheme="minorEastAsia" w:hAnsi="Cambria Math" w:cs="Times New Roman"/>
-                          <w:color w:val="BFBFBF" w:themeColor="background1" w:themeShade="BF"/>
                         </w:rPr>
                         <m:t>T</m:t>
                       </m:r>
@@ -2437,7 +2419,6 @@
                       <m:r>
                         <w:rPr>
                           <w:rFonts w:ascii="Cambria Math" w:eastAsiaTheme="minorEastAsia" w:hAnsi="Cambria Math" w:cs="Times New Roman"/>
-                          <w:color w:val="BFBFBF" w:themeColor="background1" w:themeShade="BF"/>
                         </w:rPr>
                         <m:t>m</m:t>
                       </m:r>
@@ -2446,7 +2427,6 @@
                       <m:r>
                         <w:rPr>
                           <w:rFonts w:ascii="Cambria Math" w:eastAsiaTheme="minorEastAsia" w:hAnsi="Cambria Math" w:cs="Times New Roman"/>
-                          <w:color w:val="BFBFBF" w:themeColor="background1" w:themeShade="BF"/>
                         </w:rPr>
                         <m:t>p+1</m:t>
                       </m:r>
@@ -2455,7 +2435,6 @@
                   <m:r>
                     <w:rPr>
                       <w:rFonts w:ascii="Cambria Math" w:eastAsiaTheme="minorEastAsia" w:hAnsi="Cambria Math" w:cs="Times New Roman"/>
-                      <w:color w:val="BFBFBF" w:themeColor="background1" w:themeShade="BF"/>
                     </w:rPr>
                     <m:t xml:space="preserve">- </m:t>
                   </m:r>
@@ -2465,7 +2444,6 @@
                         <w:rPr>
                           <w:rFonts w:ascii="Cambria Math" w:eastAsiaTheme="minorEastAsia" w:hAnsi="Cambria Math" w:cs="Times New Roman"/>
                           <w:i/>
-                          <w:color w:val="BFBFBF" w:themeColor="background1" w:themeShade="BF"/>
                         </w:rPr>
                       </m:ctrlPr>
                     </m:sSubSupPr>
@@ -2473,7 +2451,6 @@
                       <m:r>
                         <w:rPr>
                           <w:rFonts w:ascii="Cambria Math" w:eastAsiaTheme="minorEastAsia" w:hAnsi="Cambria Math" w:cs="Times New Roman"/>
-                          <w:color w:val="BFBFBF" w:themeColor="background1" w:themeShade="BF"/>
                         </w:rPr>
                         <m:t>T</m:t>
                       </m:r>
@@ -2482,7 +2459,6 @@
                       <m:r>
                         <w:rPr>
                           <w:rFonts w:ascii="Cambria Math" w:eastAsiaTheme="minorEastAsia" w:hAnsi="Cambria Math" w:cs="Times New Roman"/>
-                          <w:color w:val="BFBFBF" w:themeColor="background1" w:themeShade="BF"/>
                         </w:rPr>
                         <m:t>m</m:t>
                       </m:r>
@@ -2491,7 +2467,6 @@
                       <m:r>
                         <w:rPr>
                           <w:rFonts w:ascii="Cambria Math" w:eastAsiaTheme="minorEastAsia" w:hAnsi="Cambria Math" w:cs="Times New Roman"/>
-                          <w:color w:val="BFBFBF" w:themeColor="background1" w:themeShade="BF"/>
                         </w:rPr>
                         <m:t>p</m:t>
                       </m:r>
@@ -2501,7 +2476,6 @@
                     <w:rPr>
                       <w:rFonts w:ascii="Cambria Math" w:eastAsiaTheme="minorEastAsia" w:hAnsi="Cambria Math" w:cs="Times New Roman"/>
                       <w:i/>
-                      <w:color w:val="BFBFBF" w:themeColor="background1" w:themeShade="BF"/>
                     </w:rPr>
                   </m:ctrlPr>
                 </m:num>
@@ -2509,7 +2483,6 @@
                   <m:r>
                     <w:rPr>
                       <w:rFonts w:ascii="Cambria Math" w:hAnsi="Cambria Math" w:cs="Times New Roman"/>
-                      <w:color w:val="BFBFBF" w:themeColor="background1" w:themeShade="BF"/>
                     </w:rPr>
                     <m:t>∆t</m:t>
                   </m:r>
@@ -2520,7 +2493,6 @@
           <m:r>
             <w:rPr>
               <w:rFonts w:ascii="Cambria Math" w:hAnsi="Cambria Math" w:cs="Times New Roman"/>
-              <w:color w:val="BFBFBF" w:themeColor="background1" w:themeShade="BF"/>
             </w:rPr>
             <m:t>=k</m:t>
           </m:r>
@@ -2530,7 +2502,6 @@
                 <w:rPr>
                   <w:rFonts w:ascii="Cambria Math" w:hAnsi="Cambria Math" w:cs="Times New Roman"/>
                   <w:i/>
-                  <w:color w:val="BFBFBF" w:themeColor="background1" w:themeShade="BF"/>
                 </w:rPr>
               </m:ctrlPr>
             </m:fPr>
@@ -2541,7 +2512,6 @@
                     <w:rPr>
                       <w:rFonts w:ascii="Cambria Math" w:eastAsiaTheme="minorEastAsia" w:hAnsi="Cambria Math" w:cs="Times New Roman"/>
                       <w:i/>
-                      <w:color w:val="BFBFBF" w:themeColor="background1" w:themeShade="BF"/>
                     </w:rPr>
                   </m:ctrlPr>
                 </m:sSubSupPr>
@@ -2549,7 +2519,6 @@
                   <m:r>
                     <w:rPr>
                       <w:rFonts w:ascii="Cambria Math" w:eastAsiaTheme="minorEastAsia" w:hAnsi="Cambria Math" w:cs="Times New Roman"/>
-                      <w:color w:val="BFBFBF" w:themeColor="background1" w:themeShade="BF"/>
                     </w:rPr>
                     <m:t>T</m:t>
                   </m:r>
@@ -2558,7 +2527,6 @@
                   <m:r>
                     <w:rPr>
                       <w:rFonts w:ascii="Cambria Math" w:eastAsiaTheme="minorEastAsia" w:hAnsi="Cambria Math" w:cs="Times New Roman"/>
-                      <w:color w:val="BFBFBF" w:themeColor="background1" w:themeShade="BF"/>
                     </w:rPr>
                     <m:t>m-1</m:t>
                   </m:r>
@@ -2567,7 +2535,6 @@
                   <m:r>
                     <w:rPr>
                       <w:rFonts w:ascii="Cambria Math" w:eastAsiaTheme="minorEastAsia" w:hAnsi="Cambria Math" w:cs="Times New Roman"/>
-                      <w:color w:val="BFBFBF" w:themeColor="background1" w:themeShade="BF"/>
                     </w:rPr>
                     <m:t>p</m:t>
                   </m:r>
@@ -2576,7 +2543,6 @@
               <m:r>
                 <w:rPr>
                   <w:rFonts w:ascii="Cambria Math" w:eastAsiaTheme="minorEastAsia" w:hAnsi="Cambria Math" w:cs="Times New Roman"/>
-                  <w:color w:val="BFBFBF" w:themeColor="background1" w:themeShade="BF"/>
                 </w:rPr>
                 <m:t xml:space="preserve">- </m:t>
               </m:r>
@@ -2586,7 +2552,6 @@
                     <w:rPr>
                       <w:rFonts w:ascii="Cambria Math" w:eastAsiaTheme="minorEastAsia" w:hAnsi="Cambria Math" w:cs="Times New Roman"/>
                       <w:i/>
-                      <w:color w:val="BFBFBF" w:themeColor="background1" w:themeShade="BF"/>
                     </w:rPr>
                   </m:ctrlPr>
                 </m:sSubSupPr>
@@ -2594,7 +2559,6 @@
                   <m:r>
                     <w:rPr>
                       <w:rFonts w:ascii="Cambria Math" w:eastAsiaTheme="minorEastAsia" w:hAnsi="Cambria Math" w:cs="Times New Roman"/>
-                      <w:color w:val="BFBFBF" w:themeColor="background1" w:themeShade="BF"/>
                     </w:rPr>
                     <m:t>T</m:t>
                   </m:r>
@@ -2603,7 +2567,6 @@
                   <m:r>
                     <w:rPr>
                       <w:rFonts w:ascii="Cambria Math" w:eastAsiaTheme="minorEastAsia" w:hAnsi="Cambria Math" w:cs="Times New Roman"/>
-                      <w:color w:val="BFBFBF" w:themeColor="background1" w:themeShade="BF"/>
                     </w:rPr>
                     <m:t>m</m:t>
                   </m:r>
@@ -2612,7 +2575,6 @@
                   <m:r>
                     <w:rPr>
                       <w:rFonts w:ascii="Cambria Math" w:eastAsiaTheme="minorEastAsia" w:hAnsi="Cambria Math" w:cs="Times New Roman"/>
-                      <w:color w:val="BFBFBF" w:themeColor="background1" w:themeShade="BF"/>
                     </w:rPr>
                     <m:t>p</m:t>
                   </m:r>
@@ -2622,7 +2584,6 @@
                 <w:rPr>
                   <w:rFonts w:ascii="Cambria Math" w:eastAsiaTheme="minorEastAsia" w:hAnsi="Cambria Math" w:cs="Times New Roman"/>
                   <w:i/>
-                  <w:color w:val="BFBFBF" w:themeColor="background1" w:themeShade="BF"/>
                 </w:rPr>
               </m:ctrlPr>
             </m:num>
@@ -2630,7 +2591,6 @@
               <m:r>
                 <w:rPr>
                   <w:rFonts w:ascii="Cambria Math" w:hAnsi="Cambria Math" w:cs="Times New Roman"/>
-                  <w:color w:val="BFBFBF" w:themeColor="background1" w:themeShade="BF"/>
                   <w:highlight w:val="lightGray"/>
                 </w:rPr>
                 <m:t>∆</m:t>
@@ -2641,7 +2601,6 @@
                     <w:rPr>
                       <w:rFonts w:ascii="Cambria Math" w:hAnsi="Cambria Math" w:cs="Times New Roman"/>
                       <w:i/>
-                      <w:color w:val="BFBFBF" w:themeColor="background1" w:themeShade="BF"/>
                       <w:highlight w:val="lightGray"/>
                     </w:rPr>
                   </m:ctrlPr>
@@ -2650,7 +2609,6 @@
                   <m:r>
                     <w:rPr>
                       <w:rFonts w:ascii="Cambria Math" w:hAnsi="Cambria Math" w:cs="Times New Roman"/>
-                      <w:color w:val="BFBFBF" w:themeColor="background1" w:themeShade="BF"/>
                       <w:highlight w:val="lightGray"/>
                     </w:rPr>
                     <m:t>x</m:t>
@@ -2660,7 +2618,6 @@
                   <m:r>
                     <w:rPr>
                       <w:rFonts w:ascii="Cambria Math" w:hAnsi="Cambria Math" w:cs="Times New Roman"/>
-                      <w:color w:val="BFBFBF" w:themeColor="background1" w:themeShade="BF"/>
                       <w:highlight w:val="lightGray"/>
                     </w:rPr>
                     <m:t>m,m-1</m:t>
@@ -2672,7 +2629,6 @@
           <m:r>
             <w:rPr>
               <w:rFonts w:ascii="Cambria Math" w:hAnsi="Cambria Math" w:cs="Times New Roman"/>
-              <w:color w:val="BFBFBF" w:themeColor="background1" w:themeShade="BF"/>
             </w:rPr>
             <m:t>+k</m:t>
           </m:r>
@@ -2682,7 +2638,6 @@
                 <w:rPr>
                   <w:rFonts w:ascii="Cambria Math" w:hAnsi="Cambria Math" w:cs="Times New Roman"/>
                   <w:i/>
-                  <w:color w:val="BFBFBF" w:themeColor="background1" w:themeShade="BF"/>
                 </w:rPr>
               </m:ctrlPr>
             </m:fPr>
@@ -2693,7 +2648,6 @@
                     <w:rPr>
                       <w:rFonts w:ascii="Cambria Math" w:eastAsiaTheme="minorEastAsia" w:hAnsi="Cambria Math" w:cs="Times New Roman"/>
                       <w:i/>
-                      <w:color w:val="BFBFBF" w:themeColor="background1" w:themeShade="BF"/>
                     </w:rPr>
                   </m:ctrlPr>
                 </m:sSubSupPr>
@@ -2701,7 +2655,6 @@
                   <m:r>
                     <w:rPr>
                       <w:rFonts w:ascii="Cambria Math" w:eastAsiaTheme="minorEastAsia" w:hAnsi="Cambria Math" w:cs="Times New Roman"/>
-                      <w:color w:val="BFBFBF" w:themeColor="background1" w:themeShade="BF"/>
                     </w:rPr>
                     <m:t>T</m:t>
                   </m:r>
@@ -2710,7 +2663,6 @@
                   <m:r>
                     <w:rPr>
                       <w:rFonts w:ascii="Cambria Math" w:eastAsiaTheme="minorEastAsia" w:hAnsi="Cambria Math" w:cs="Times New Roman"/>
-                      <w:color w:val="BFBFBF" w:themeColor="background1" w:themeShade="BF"/>
                     </w:rPr>
                     <m:t>m+1</m:t>
                   </m:r>
@@ -2719,7 +2671,6 @@
                   <m:r>
                     <w:rPr>
                       <w:rFonts w:ascii="Cambria Math" w:eastAsiaTheme="minorEastAsia" w:hAnsi="Cambria Math" w:cs="Times New Roman"/>
-                      <w:color w:val="BFBFBF" w:themeColor="background1" w:themeShade="BF"/>
                     </w:rPr>
                     <m:t>p</m:t>
                   </m:r>
@@ -2728,7 +2679,6 @@
               <m:r>
                 <w:rPr>
                   <w:rFonts w:ascii="Cambria Math" w:eastAsiaTheme="minorEastAsia" w:hAnsi="Cambria Math" w:cs="Times New Roman"/>
-                  <w:color w:val="BFBFBF" w:themeColor="background1" w:themeShade="BF"/>
                 </w:rPr>
                 <m:t xml:space="preserve">- </m:t>
               </m:r>
@@ -2738,7 +2688,6 @@
                     <w:rPr>
                       <w:rFonts w:ascii="Cambria Math" w:eastAsiaTheme="minorEastAsia" w:hAnsi="Cambria Math" w:cs="Times New Roman"/>
                       <w:i/>
-                      <w:color w:val="BFBFBF" w:themeColor="background1" w:themeShade="BF"/>
                     </w:rPr>
                   </m:ctrlPr>
                 </m:sSubSupPr>
@@ -2746,7 +2695,6 @@
                   <m:r>
                     <w:rPr>
                       <w:rFonts w:ascii="Cambria Math" w:eastAsiaTheme="minorEastAsia" w:hAnsi="Cambria Math" w:cs="Times New Roman"/>
-                      <w:color w:val="BFBFBF" w:themeColor="background1" w:themeShade="BF"/>
                     </w:rPr>
                     <m:t>T</m:t>
                   </m:r>
@@ -2755,7 +2703,6 @@
                   <m:r>
                     <w:rPr>
                       <w:rFonts w:ascii="Cambria Math" w:eastAsiaTheme="minorEastAsia" w:hAnsi="Cambria Math" w:cs="Times New Roman"/>
-                      <w:color w:val="BFBFBF" w:themeColor="background1" w:themeShade="BF"/>
                     </w:rPr>
                     <m:t>m</m:t>
                   </m:r>
@@ -2764,7 +2711,6 @@
                   <m:r>
                     <w:rPr>
                       <w:rFonts w:ascii="Cambria Math" w:eastAsiaTheme="minorEastAsia" w:hAnsi="Cambria Math" w:cs="Times New Roman"/>
-                      <w:color w:val="BFBFBF" w:themeColor="background1" w:themeShade="BF"/>
                     </w:rPr>
                     <m:t>p</m:t>
                   </m:r>
@@ -2774,7 +2720,6 @@
                 <w:rPr>
                   <w:rFonts w:ascii="Cambria Math" w:eastAsiaTheme="minorEastAsia" w:hAnsi="Cambria Math" w:cs="Times New Roman"/>
                   <w:i/>
-                  <w:color w:val="BFBFBF" w:themeColor="background1" w:themeShade="BF"/>
                 </w:rPr>
               </m:ctrlPr>
             </m:num>
@@ -2782,7 +2727,6 @@
               <m:r>
                 <w:rPr>
                   <w:rFonts w:ascii="Cambria Math" w:hAnsi="Cambria Math" w:cs="Times New Roman"/>
-                  <w:color w:val="BFBFBF" w:themeColor="background1" w:themeShade="BF"/>
                   <w:highlight w:val="lightGray"/>
                 </w:rPr>
                 <m:t>∆</m:t>
@@ -2793,7 +2737,6 @@
                     <w:rPr>
                       <w:rFonts w:ascii="Cambria Math" w:hAnsi="Cambria Math" w:cs="Times New Roman"/>
                       <w:i/>
-                      <w:color w:val="BFBFBF" w:themeColor="background1" w:themeShade="BF"/>
                       <w:highlight w:val="lightGray"/>
                     </w:rPr>
                   </m:ctrlPr>
@@ -2802,7 +2745,6 @@
                   <m:r>
                     <w:rPr>
                       <w:rFonts w:ascii="Cambria Math" w:hAnsi="Cambria Math" w:cs="Times New Roman"/>
-                      <w:color w:val="BFBFBF" w:themeColor="background1" w:themeShade="BF"/>
                       <w:highlight w:val="lightGray"/>
                     </w:rPr>
                     <m:t>x</m:t>
@@ -2812,7 +2754,6 @@
                   <m:r>
                     <w:rPr>
                       <w:rFonts w:ascii="Cambria Math" w:hAnsi="Cambria Math" w:cs="Times New Roman"/>
-                      <w:color w:val="BFBFBF" w:themeColor="background1" w:themeShade="BF"/>
                       <w:highlight w:val="lightGray"/>
                     </w:rPr>
                     <m:t>m,m+1</m:t>
@@ -2823,6 +2764,510 @@
           </m:f>
         </m:oMath>
       </m:oMathPara>
+    </w:p>
+    <w:p>
+      <w:pPr>
+        <w:rPr>
+          <w:rFonts w:ascii="Times New Roman" w:eastAsiaTheme="minorEastAsia" w:hAnsi="Times New Roman" w:cs="Times New Roman"/>
+        </w:rPr>
+      </w:pPr>
+      <m:oMathPara>
+        <m:oMath>
+          <m:sSubSup>
+            <m:sSubSupPr>
+              <m:ctrlPr>
+                <w:rPr>
+                  <w:rFonts w:ascii="Cambria Math" w:eastAsiaTheme="minorEastAsia" w:hAnsi="Cambria Math" w:cs="Times New Roman"/>
+                  <w:i/>
+                </w:rPr>
+              </m:ctrlPr>
+            </m:sSubSupPr>
+            <m:e>
+              <m:r>
+                <w:rPr>
+                  <w:rFonts w:ascii="Cambria Math" w:eastAsiaTheme="minorEastAsia" w:hAnsi="Cambria Math" w:cs="Times New Roman"/>
+                </w:rPr>
+                <m:t>T</m:t>
+              </m:r>
+            </m:e>
+            <m:sub>
+              <m:r>
+                <w:rPr>
+                  <w:rFonts w:ascii="Cambria Math" w:eastAsiaTheme="minorEastAsia" w:hAnsi="Cambria Math" w:cs="Times New Roman"/>
+                </w:rPr>
+                <m:t>m</m:t>
+              </m:r>
+            </m:sub>
+            <m:sup>
+              <m:r>
+                <w:rPr>
+                  <w:rFonts w:ascii="Cambria Math" w:eastAsiaTheme="minorEastAsia" w:hAnsi="Cambria Math" w:cs="Times New Roman"/>
+                </w:rPr>
+                <m:t>p+1</m:t>
+              </m:r>
+            </m:sup>
+          </m:sSubSup>
+          <m:r>
+            <w:rPr>
+              <w:rFonts w:ascii="Cambria Math" w:hAnsi="Cambria Math" w:cs="Times New Roman"/>
+            </w:rPr>
+            <m:t>=</m:t>
+          </m:r>
+          <m:r>
+            <w:rPr>
+              <w:rFonts w:ascii="Cambria Math" w:eastAsiaTheme="minorEastAsia" w:hAnsi="Cambria Math" w:cs="Times New Roman"/>
+            </w:rPr>
+            <m:t xml:space="preserve"> </m:t>
+          </m:r>
+          <m:sSubSup>
+            <m:sSubSupPr>
+              <m:ctrlPr>
+                <w:rPr>
+                  <w:rFonts w:ascii="Cambria Math" w:eastAsiaTheme="minorEastAsia" w:hAnsi="Cambria Math" w:cs="Times New Roman"/>
+                  <w:i/>
+                </w:rPr>
+              </m:ctrlPr>
+            </m:sSubSupPr>
+            <m:e>
+              <m:r>
+                <w:rPr>
+                  <w:rFonts w:ascii="Cambria Math" w:eastAsiaTheme="minorEastAsia" w:hAnsi="Cambria Math" w:cs="Times New Roman"/>
+                </w:rPr>
+                <m:t>T</m:t>
+              </m:r>
+            </m:e>
+            <m:sub>
+              <m:r>
+                <w:rPr>
+                  <w:rFonts w:ascii="Cambria Math" w:eastAsiaTheme="minorEastAsia" w:hAnsi="Cambria Math" w:cs="Times New Roman"/>
+                </w:rPr>
+                <m:t>m</m:t>
+              </m:r>
+            </m:sub>
+            <m:sup>
+              <m:r>
+                <w:rPr>
+                  <w:rFonts w:ascii="Cambria Math" w:eastAsiaTheme="minorEastAsia" w:hAnsi="Cambria Math" w:cs="Times New Roman"/>
+                </w:rPr>
+                <m:t>p</m:t>
+              </m:r>
+            </m:sup>
+          </m:sSubSup>
+          <m:r>
+            <w:rPr>
+              <w:rFonts w:ascii="Cambria Math" w:eastAsiaTheme="minorEastAsia" w:hAnsi="Cambria Math" w:cs="Times New Roman"/>
+            </w:rPr>
+            <m:t>+</m:t>
+          </m:r>
+          <m:d>
+            <m:dPr>
+              <m:ctrlPr>
+                <w:rPr>
+                  <w:rFonts w:ascii="Cambria Math" w:hAnsi="Cambria Math" w:cs="Times New Roman"/>
+                  <w:i/>
+                </w:rPr>
+              </m:ctrlPr>
+            </m:dPr>
+            <m:e>
+              <m:r>
+                <w:rPr>
+                  <w:rFonts w:ascii="Cambria Math" w:hAnsi="Cambria Math" w:cs="Times New Roman"/>
+                </w:rPr>
+                <m:t>k</m:t>
+              </m:r>
+              <m:f>
+                <m:fPr>
+                  <m:ctrlPr>
+                    <w:rPr>
+                      <w:rFonts w:ascii="Cambria Math" w:hAnsi="Cambria Math" w:cs="Times New Roman"/>
+                      <w:i/>
+                    </w:rPr>
+                  </m:ctrlPr>
+                </m:fPr>
+                <m:num>
+                  <m:sSubSup>
+                    <m:sSubSupPr>
+                      <m:ctrlPr>
+                        <w:rPr>
+                          <w:rFonts w:ascii="Cambria Math" w:eastAsiaTheme="minorEastAsia" w:hAnsi="Cambria Math" w:cs="Times New Roman"/>
+                          <w:i/>
+                        </w:rPr>
+                      </m:ctrlPr>
+                    </m:sSubSupPr>
+                    <m:e>
+                      <m:r>
+                        <w:rPr>
+                          <w:rFonts w:ascii="Cambria Math" w:eastAsiaTheme="minorEastAsia" w:hAnsi="Cambria Math" w:cs="Times New Roman"/>
+                        </w:rPr>
+                        <m:t>T</m:t>
+                      </m:r>
+                    </m:e>
+                    <m:sub>
+                      <m:r>
+                        <w:rPr>
+                          <w:rFonts w:ascii="Cambria Math" w:eastAsiaTheme="minorEastAsia" w:hAnsi="Cambria Math" w:cs="Times New Roman"/>
+                        </w:rPr>
+                        <m:t>m-1</m:t>
+                      </m:r>
+                    </m:sub>
+                    <m:sup>
+                      <m:r>
+                        <w:rPr>
+                          <w:rFonts w:ascii="Cambria Math" w:eastAsiaTheme="minorEastAsia" w:hAnsi="Cambria Math" w:cs="Times New Roman"/>
+                        </w:rPr>
+                        <m:t>p</m:t>
+                      </m:r>
+                    </m:sup>
+                  </m:sSubSup>
+                  <m:r>
+                    <w:rPr>
+                      <w:rFonts w:ascii="Cambria Math" w:eastAsiaTheme="minorEastAsia" w:hAnsi="Cambria Math" w:cs="Times New Roman"/>
+                    </w:rPr>
+                    <m:t xml:space="preserve">- </m:t>
+                  </m:r>
+                  <m:sSubSup>
+                    <m:sSubSupPr>
+                      <m:ctrlPr>
+                        <w:rPr>
+                          <w:rFonts w:ascii="Cambria Math" w:eastAsiaTheme="minorEastAsia" w:hAnsi="Cambria Math" w:cs="Times New Roman"/>
+                          <w:i/>
+                        </w:rPr>
+                      </m:ctrlPr>
+                    </m:sSubSupPr>
+                    <m:e>
+                      <m:r>
+                        <w:rPr>
+                          <w:rFonts w:ascii="Cambria Math" w:eastAsiaTheme="minorEastAsia" w:hAnsi="Cambria Math" w:cs="Times New Roman"/>
+                        </w:rPr>
+                        <m:t>T</m:t>
+                      </m:r>
+                    </m:e>
+                    <m:sub>
+                      <m:r>
+                        <w:rPr>
+                          <w:rFonts w:ascii="Cambria Math" w:eastAsiaTheme="minorEastAsia" w:hAnsi="Cambria Math" w:cs="Times New Roman"/>
+                        </w:rPr>
+                        <m:t>m</m:t>
+                      </m:r>
+                    </m:sub>
+                    <m:sup>
+                      <m:r>
+                        <w:rPr>
+                          <w:rFonts w:ascii="Cambria Math" w:eastAsiaTheme="minorEastAsia" w:hAnsi="Cambria Math" w:cs="Times New Roman"/>
+                        </w:rPr>
+                        <m:t>p</m:t>
+                      </m:r>
+                    </m:sup>
+                  </m:sSubSup>
+                  <m:ctrlPr>
+                    <w:rPr>
+                      <w:rFonts w:ascii="Cambria Math" w:eastAsiaTheme="minorEastAsia" w:hAnsi="Cambria Math" w:cs="Times New Roman"/>
+                      <w:i/>
+                    </w:rPr>
+                  </m:ctrlPr>
+                </m:num>
+                <m:den>
+                  <m:r>
+                    <w:rPr>
+                      <w:rFonts w:ascii="Cambria Math" w:hAnsi="Cambria Math" w:cs="Times New Roman"/>
+                      <w:highlight w:val="lightGray"/>
+                    </w:rPr>
+                    <m:t>∆</m:t>
+                  </m:r>
+                  <m:sSub>
+                    <m:sSubPr>
+                      <m:ctrlPr>
+                        <w:rPr>
+                          <w:rFonts w:ascii="Cambria Math" w:hAnsi="Cambria Math" w:cs="Times New Roman"/>
+                          <w:i/>
+                          <w:highlight w:val="lightGray"/>
+                        </w:rPr>
+                      </m:ctrlPr>
+                    </m:sSubPr>
+                    <m:e>
+                      <m:r>
+                        <w:rPr>
+                          <w:rFonts w:ascii="Cambria Math" w:hAnsi="Cambria Math" w:cs="Times New Roman"/>
+                          <w:highlight w:val="lightGray"/>
+                        </w:rPr>
+                        <m:t>x</m:t>
+                      </m:r>
+                    </m:e>
+                    <m:sub>
+                      <m:r>
+                        <w:rPr>
+                          <w:rFonts w:ascii="Cambria Math" w:hAnsi="Cambria Math" w:cs="Times New Roman"/>
+                          <w:highlight w:val="lightGray"/>
+                        </w:rPr>
+                        <m:t>m,m-1</m:t>
+                      </m:r>
+                    </m:sub>
+                  </m:sSub>
+                </m:den>
+              </m:f>
+              <m:r>
+                <w:rPr>
+                  <w:rFonts w:ascii="Cambria Math" w:hAnsi="Cambria Math" w:cs="Times New Roman"/>
+                </w:rPr>
+                <m:t>+k</m:t>
+              </m:r>
+              <m:f>
+                <m:fPr>
+                  <m:ctrlPr>
+                    <w:rPr>
+                      <w:rFonts w:ascii="Cambria Math" w:hAnsi="Cambria Math" w:cs="Times New Roman"/>
+                      <w:i/>
+                    </w:rPr>
+                  </m:ctrlPr>
+                </m:fPr>
+                <m:num>
+                  <m:sSubSup>
+                    <m:sSubSupPr>
+                      <m:ctrlPr>
+                        <w:rPr>
+                          <w:rFonts w:ascii="Cambria Math" w:eastAsiaTheme="minorEastAsia" w:hAnsi="Cambria Math" w:cs="Times New Roman"/>
+                          <w:i/>
+                        </w:rPr>
+                      </m:ctrlPr>
+                    </m:sSubSupPr>
+                    <m:e>
+                      <m:r>
+                        <w:rPr>
+                          <w:rFonts w:ascii="Cambria Math" w:eastAsiaTheme="minorEastAsia" w:hAnsi="Cambria Math" w:cs="Times New Roman"/>
+                        </w:rPr>
+                        <m:t>T</m:t>
+                      </m:r>
+                    </m:e>
+                    <m:sub>
+                      <m:r>
+                        <w:rPr>
+                          <w:rFonts w:ascii="Cambria Math" w:eastAsiaTheme="minorEastAsia" w:hAnsi="Cambria Math" w:cs="Times New Roman"/>
+                        </w:rPr>
+                        <m:t>m+1</m:t>
+                      </m:r>
+                    </m:sub>
+                    <m:sup>
+                      <m:r>
+                        <w:rPr>
+                          <w:rFonts w:ascii="Cambria Math" w:eastAsiaTheme="minorEastAsia" w:hAnsi="Cambria Math" w:cs="Times New Roman"/>
+                        </w:rPr>
+                        <m:t>p</m:t>
+                      </m:r>
+                    </m:sup>
+                  </m:sSubSup>
+                  <m:r>
+                    <w:rPr>
+                      <w:rFonts w:ascii="Cambria Math" w:eastAsiaTheme="minorEastAsia" w:hAnsi="Cambria Math" w:cs="Times New Roman"/>
+                    </w:rPr>
+                    <m:t xml:space="preserve">- </m:t>
+                  </m:r>
+                  <m:sSubSup>
+                    <m:sSubSupPr>
+                      <m:ctrlPr>
+                        <w:rPr>
+                          <w:rFonts w:ascii="Cambria Math" w:eastAsiaTheme="minorEastAsia" w:hAnsi="Cambria Math" w:cs="Times New Roman"/>
+                          <w:i/>
+                        </w:rPr>
+                      </m:ctrlPr>
+                    </m:sSubSupPr>
+                    <m:e>
+                      <m:r>
+                        <w:rPr>
+                          <w:rFonts w:ascii="Cambria Math" w:eastAsiaTheme="minorEastAsia" w:hAnsi="Cambria Math" w:cs="Times New Roman"/>
+                        </w:rPr>
+                        <m:t>T</m:t>
+                      </m:r>
+                    </m:e>
+                    <m:sub>
+                      <m:r>
+                        <w:rPr>
+                          <w:rFonts w:ascii="Cambria Math" w:eastAsiaTheme="minorEastAsia" w:hAnsi="Cambria Math" w:cs="Times New Roman"/>
+                        </w:rPr>
+                        <m:t>m</m:t>
+                      </m:r>
+                    </m:sub>
+                    <m:sup>
+                      <m:r>
+                        <w:rPr>
+                          <w:rFonts w:ascii="Cambria Math" w:eastAsiaTheme="minorEastAsia" w:hAnsi="Cambria Math" w:cs="Times New Roman"/>
+                        </w:rPr>
+                        <m:t>p</m:t>
+                      </m:r>
+                    </m:sup>
+                  </m:sSubSup>
+                  <m:ctrlPr>
+                    <w:rPr>
+                      <w:rFonts w:ascii="Cambria Math" w:eastAsiaTheme="minorEastAsia" w:hAnsi="Cambria Math" w:cs="Times New Roman"/>
+                      <w:i/>
+                    </w:rPr>
+                  </m:ctrlPr>
+                </m:num>
+                <m:den>
+                  <m:r>
+                    <w:rPr>
+                      <w:rFonts w:ascii="Cambria Math" w:hAnsi="Cambria Math" w:cs="Times New Roman"/>
+                      <w:highlight w:val="lightGray"/>
+                    </w:rPr>
+                    <m:t>∆</m:t>
+                  </m:r>
+                  <m:sSub>
+                    <m:sSubPr>
+                      <m:ctrlPr>
+                        <w:rPr>
+                          <w:rFonts w:ascii="Cambria Math" w:hAnsi="Cambria Math" w:cs="Times New Roman"/>
+                          <w:i/>
+                          <w:highlight w:val="lightGray"/>
+                        </w:rPr>
+                      </m:ctrlPr>
+                    </m:sSubPr>
+                    <m:e>
+                      <m:r>
+                        <w:rPr>
+                          <w:rFonts w:ascii="Cambria Math" w:hAnsi="Cambria Math" w:cs="Times New Roman"/>
+                          <w:highlight w:val="lightGray"/>
+                        </w:rPr>
+                        <m:t>x</m:t>
+                      </m:r>
+                    </m:e>
+                    <m:sub>
+                      <m:r>
+                        <w:rPr>
+                          <w:rFonts w:ascii="Cambria Math" w:hAnsi="Cambria Math" w:cs="Times New Roman"/>
+                          <w:highlight w:val="lightGray"/>
+                        </w:rPr>
+                        <m:t>m,m+1</m:t>
+                      </m:r>
+                    </m:sub>
+                  </m:sSub>
+                </m:den>
+              </m:f>
+            </m:e>
+          </m:d>
+          <m:r>
+            <w:rPr>
+              <w:rFonts w:ascii="Cambria Math" w:hAnsi="Cambria Math" w:cs="Times New Roman"/>
+            </w:rPr>
+            <m:t>ρc∆t</m:t>
+          </m:r>
+          <m:d>
+            <m:dPr>
+              <m:ctrlPr>
+                <w:rPr>
+                  <w:rFonts w:ascii="Cambria Math" w:hAnsi="Cambria Math" w:cs="Times New Roman"/>
+                  <w:i/>
+                </w:rPr>
+              </m:ctrlPr>
+            </m:dPr>
+            <m:e>
+              <m:f>
+                <m:fPr>
+                  <m:ctrlPr>
+                    <w:rPr>
+                      <w:rFonts w:ascii="Cambria Math" w:hAnsi="Cambria Math" w:cs="Times New Roman"/>
+                      <w:i/>
+                    </w:rPr>
+                  </m:ctrlPr>
+                </m:fPr>
+                <m:num>
+                  <m:r>
+                    <w:rPr>
+                      <w:rFonts w:ascii="Cambria Math" w:hAnsi="Cambria Math" w:cs="Times New Roman"/>
+                      <w:highlight w:val="lightGray"/>
+                    </w:rPr>
+                    <m:t>∆</m:t>
+                  </m:r>
+                  <m:sSub>
+                    <m:sSubPr>
+                      <m:ctrlPr>
+                        <w:rPr>
+                          <w:rFonts w:ascii="Cambria Math" w:hAnsi="Cambria Math" w:cs="Times New Roman"/>
+                          <w:i/>
+                          <w:highlight w:val="lightGray"/>
+                        </w:rPr>
+                      </m:ctrlPr>
+                    </m:sSubPr>
+                    <m:e>
+                      <m:r>
+                        <w:rPr>
+                          <w:rFonts w:ascii="Cambria Math" w:hAnsi="Cambria Math" w:cs="Times New Roman"/>
+                          <w:highlight w:val="lightGray"/>
+                        </w:rPr>
+                        <m:t>x</m:t>
+                      </m:r>
+                    </m:e>
+                    <m:sub>
+                      <m:r>
+                        <w:rPr>
+                          <w:rFonts w:ascii="Cambria Math" w:hAnsi="Cambria Math" w:cs="Times New Roman"/>
+                          <w:highlight w:val="lightGray"/>
+                        </w:rPr>
+                        <m:t>m,m-1</m:t>
+                      </m:r>
+                    </m:sub>
+                  </m:sSub>
+                  <m:r>
+                    <w:rPr>
+                      <w:rFonts w:ascii="Cambria Math" w:hAnsi="Cambria Math" w:cs="Times New Roman"/>
+                    </w:rPr>
+                    <m:t>+</m:t>
+                  </m:r>
+                  <m:r>
+                    <w:rPr>
+                      <w:rFonts w:ascii="Cambria Math" w:hAnsi="Cambria Math" w:cs="Times New Roman"/>
+                      <w:highlight w:val="lightGray"/>
+                    </w:rPr>
+                    <m:t>∆</m:t>
+                  </m:r>
+                  <m:sSub>
+                    <m:sSubPr>
+                      <m:ctrlPr>
+                        <w:rPr>
+                          <w:rFonts w:ascii="Cambria Math" w:hAnsi="Cambria Math" w:cs="Times New Roman"/>
+                          <w:i/>
+                          <w:highlight w:val="lightGray"/>
+                        </w:rPr>
+                      </m:ctrlPr>
+                    </m:sSubPr>
+                    <m:e>
+                      <m:r>
+                        <w:rPr>
+                          <w:rFonts w:ascii="Cambria Math" w:hAnsi="Cambria Math" w:cs="Times New Roman"/>
+                          <w:highlight w:val="lightGray"/>
+                        </w:rPr>
+                        <m:t>x</m:t>
+                      </m:r>
+                    </m:e>
+                    <m:sub>
+                      <m:r>
+                        <w:rPr>
+                          <w:rFonts w:ascii="Cambria Math" w:hAnsi="Cambria Math" w:cs="Times New Roman"/>
+                          <w:highlight w:val="lightGray"/>
+                        </w:rPr>
+                        <m:t>m,m+1</m:t>
+                      </m:r>
+                    </m:sub>
+                  </m:sSub>
+                </m:num>
+                <m:den>
+                  <m:r>
+                    <w:rPr>
+                      <w:rFonts w:ascii="Cambria Math" w:hAnsi="Cambria Math" w:cs="Times New Roman"/>
+                    </w:rPr>
+                    <m:t>2</m:t>
+                  </m:r>
+                </m:den>
+              </m:f>
+            </m:e>
+          </m:d>
+        </m:oMath>
+      </m:oMathPara>
+    </w:p>
+    <w:p>
+      <w:pPr>
+        <w:rPr>
+          <w:rFonts w:ascii="Times New Roman" w:eastAsiaTheme="minorEastAsia" w:hAnsi="Times New Roman" w:cs="Times New Roman"/>
+        </w:rPr>
+      </w:pPr>
     </w:p>
     <w:p>
       <w:pPr>
@@ -6708,14 +7153,7 @@
                   <w:rFonts w:ascii="Cambria Math" w:hAnsi="Cambria Math" w:cs="Times New Roman"/>
                   <w:highlight w:val="lightGray"/>
                 </w:rPr>
-                <m:t>L</m:t>
-              </m:r>
-              <m:r>
-                <w:rPr>
-                  <w:rFonts w:ascii="Cambria Math" w:hAnsi="Cambria Math" w:cs="Times New Roman"/>
-                  <w:highlight w:val="lightGray"/>
-                </w:rPr>
-                <m:t>2</m:t>
+                <m:t>L2</m:t>
               </m:r>
             </m:sub>
           </m:sSub>
@@ -11726,8 +12164,6 @@
                 </w:rPr>
                 <m:t>+</m:t>
               </m:r>
-              <w:bookmarkStart w:id="0" w:name="_GoBack"/>
-              <w:bookmarkEnd w:id="0"/>
               <m:sSub>
                 <m:sSubPr>
                   <m:ctrlPr>
@@ -14951,6 +15387,7 @@
           <w:rFonts w:ascii="Times New Roman" w:eastAsiaTheme="minorEastAsia" w:hAnsi="Times New Roman" w:cs="Times New Roman"/>
           <w:b/>
         </w:rPr>
+        <w:lastRenderedPageBreak/>
         <w:t>Corrected</w:t>
       </w:r>
       <w:r>
@@ -15402,7 +15839,6 @@
           <w:rFonts w:ascii="Times New Roman" w:eastAsiaTheme="minorEastAsia" w:hAnsi="Times New Roman" w:cs="Times New Roman"/>
           <w:b/>
         </w:rPr>
-        <w:lastRenderedPageBreak/>
         <w:t>Simplified Units</w:t>
       </w:r>
       <w:r>
@@ -16718,6 +17154,526 @@
                         <w:rPr>
                           <w:rFonts w:ascii="Cambria Math" w:eastAsiaTheme="minorEastAsia" w:hAnsi="Cambria Math" w:cs="Times New Roman"/>
                         </w:rPr>
+                        <m:t>W</m:t>
+                      </m:r>
+                      <m:r>
+                        <m:rPr>
+                          <m:sty m:val="p"/>
+                        </m:rPr>
+                        <w:rPr>
+                          <w:rFonts w:ascii="Cambria Math" w:eastAsiaTheme="minorEastAsia" w:hAnsi="Cambria Math" w:cs="Times New Roman"/>
+                        </w:rPr>
+                        <m:t>∙</m:t>
+                      </m:r>
+                      <m:r>
+                        <m:rPr>
+                          <m:sty m:val="p"/>
+                        </m:rPr>
+                        <w:rPr>
+                          <w:rFonts w:ascii="Cambria Math" w:eastAsiaTheme="minorEastAsia" w:hAnsi="Cambria Math" w:cs="Times New Roman"/>
+                        </w:rPr>
+                        <m:t>s</m:t>
+                      </m:r>
+                    </m:num>
+                    <m:den>
+                      <m:sSup>
+                        <m:sSupPr>
+                          <m:ctrlPr>
+                            <w:rPr>
+                              <w:rFonts w:ascii="Cambria Math" w:eastAsiaTheme="minorEastAsia" w:hAnsi="Cambria Math" w:cs="Times New Roman"/>
+                            </w:rPr>
+                          </m:ctrlPr>
+                        </m:sSupPr>
+                        <m:e>
+                          <m:r>
+                            <m:rPr>
+                              <m:sty m:val="p"/>
+                            </m:rPr>
+                            <w:rPr>
+                              <w:rFonts w:ascii="Cambria Math" w:eastAsiaTheme="minorEastAsia" w:hAnsi="Cambria Math" w:cs="Times New Roman"/>
+                            </w:rPr>
+                            <m:t>m</m:t>
+                          </m:r>
+                        </m:e>
+                        <m:sup>
+                          <m:r>
+                            <m:rPr>
+                              <m:sty m:val="p"/>
+                            </m:rPr>
+                            <w:rPr>
+                              <w:rFonts w:ascii="Cambria Math" w:eastAsiaTheme="minorEastAsia" w:hAnsi="Cambria Math" w:cs="Times New Roman"/>
+                            </w:rPr>
+                            <m:t>3</m:t>
+                          </m:r>
+                        </m:sup>
+                      </m:sSup>
+                      <m:r>
+                        <m:rPr>
+                          <m:sty m:val="p"/>
+                        </m:rPr>
+                        <w:rPr>
+                          <w:rFonts w:ascii="Cambria Math" w:eastAsiaTheme="minorEastAsia" w:hAnsi="Cambria Math" w:cs="Times New Roman"/>
+                        </w:rPr>
+                        <m:t>∙K</m:t>
+                      </m:r>
+                    </m:den>
+                  </m:f>
+                </m:e>
+              </m:d>
+              <m:d>
+                <m:dPr>
+                  <m:ctrlPr>
+                    <w:rPr>
+                      <w:rFonts w:ascii="Cambria Math" w:eastAsiaTheme="minorEastAsia" w:hAnsi="Cambria Math" w:cs="Times New Roman"/>
+                    </w:rPr>
+                  </m:ctrlPr>
+                </m:dPr>
+                <m:e>
+                  <m:r>
+                    <m:rPr>
+                      <m:sty m:val="p"/>
+                    </m:rPr>
+                    <w:rPr>
+                      <w:rFonts w:ascii="Cambria Math" w:eastAsiaTheme="minorEastAsia" w:hAnsi="Cambria Math" w:cs="Times New Roman"/>
+                    </w:rPr>
+                    <m:t>m</m:t>
+                  </m:r>
+                </m:e>
+              </m:d>
+            </m:num>
+            <m:den>
+              <m:r>
+                <m:rPr>
+                  <m:sty m:val="p"/>
+                </m:rPr>
+                <w:rPr>
+                  <w:rFonts w:ascii="Cambria Math" w:hAnsi="Cambria Math" w:cs="Times New Roman"/>
+                </w:rPr>
+                <m:t>s</m:t>
+              </m:r>
+            </m:den>
+          </m:f>
+          <m:r>
+            <m:rPr>
+              <m:sty m:val="p"/>
+            </m:rPr>
+            <w:rPr>
+              <w:rFonts w:ascii="Cambria Math" w:eastAsiaTheme="minorEastAsia" w:hAnsi="Cambria Math" w:cs="Times New Roman"/>
+              <w:highlight w:val="green"/>
+            </w:rPr>
+            <m:t>K</m:t>
+          </m:r>
+          <m:r>
+            <m:rPr>
+              <m:sty m:val="p"/>
+            </m:rPr>
+            <w:rPr>
+              <w:rFonts w:ascii="Cambria Math" w:eastAsiaTheme="minorEastAsia" w:hAnsi="Cambria Math" w:cs="Times New Roman"/>
+            </w:rPr>
+            <m:t>=</m:t>
+          </m:r>
+          <m:f>
+            <m:fPr>
+              <m:ctrlPr>
+                <w:rPr>
+                  <w:rFonts w:ascii="Cambria Math" w:eastAsiaTheme="minorEastAsia" w:hAnsi="Cambria Math" w:cs="Times New Roman"/>
+                </w:rPr>
+              </m:ctrlPr>
+            </m:fPr>
+            <m:num>
+              <m:r>
+                <m:rPr>
+                  <m:sty m:val="p"/>
+                </m:rPr>
+                <w:rPr>
+                  <w:rFonts w:ascii="Cambria Math" w:eastAsiaTheme="minorEastAsia" w:hAnsi="Cambria Math" w:cs="Times New Roman"/>
+                </w:rPr>
+                <m:t>W</m:t>
+              </m:r>
+            </m:num>
+            <m:den>
+              <m:sSup>
+                <m:sSupPr>
+                  <m:ctrlPr>
+                    <w:rPr>
+                      <w:rFonts w:ascii="Cambria Math" w:eastAsiaTheme="minorEastAsia" w:hAnsi="Cambria Math" w:cs="Times New Roman"/>
+                    </w:rPr>
+                  </m:ctrlPr>
+                </m:sSupPr>
+                <m:e>
+                  <m:r>
+                    <m:rPr>
+                      <m:sty m:val="p"/>
+                    </m:rPr>
+                    <w:rPr>
+                      <w:rFonts w:ascii="Cambria Math" w:eastAsiaTheme="minorEastAsia" w:hAnsi="Cambria Math" w:cs="Times New Roman"/>
+                    </w:rPr>
+                    <m:t>m</m:t>
+                  </m:r>
+                </m:e>
+                <m:sup>
+                  <m:r>
+                    <m:rPr>
+                      <m:sty m:val="p"/>
+                    </m:rPr>
+                    <w:rPr>
+                      <w:rFonts w:ascii="Cambria Math" w:eastAsiaTheme="minorEastAsia" w:hAnsi="Cambria Math" w:cs="Times New Roman"/>
+                    </w:rPr>
+                    <m:t>2</m:t>
+                  </m:r>
+                </m:sup>
+              </m:sSup>
+            </m:den>
+          </m:f>
+          <m:r>
+            <m:rPr>
+              <m:sty m:val="p"/>
+            </m:rPr>
+            <w:rPr>
+              <w:rFonts w:ascii="Cambria Math" w:hAnsi="Cambria Math" w:cs="Times New Roman"/>
+            </w:rPr>
+            <m:t>+</m:t>
+          </m:r>
+          <m:f>
+            <m:fPr>
+              <m:ctrlPr>
+                <w:rPr>
+                  <w:rFonts w:ascii="Cambria Math" w:eastAsiaTheme="minorEastAsia" w:hAnsi="Cambria Math" w:cs="Times New Roman"/>
+                </w:rPr>
+              </m:ctrlPr>
+            </m:fPr>
+            <m:num>
+              <m:r>
+                <m:rPr>
+                  <m:sty m:val="p"/>
+                </m:rPr>
+                <w:rPr>
+                  <w:rFonts w:ascii="Cambria Math" w:eastAsiaTheme="minorEastAsia" w:hAnsi="Cambria Math" w:cs="Times New Roman"/>
+                </w:rPr>
+                <m:t>W</m:t>
+              </m:r>
+            </m:num>
+            <m:den>
+              <m:sSup>
+                <m:sSupPr>
+                  <m:ctrlPr>
+                    <w:rPr>
+                      <w:rFonts w:ascii="Cambria Math" w:eastAsiaTheme="minorEastAsia" w:hAnsi="Cambria Math" w:cs="Times New Roman"/>
+                    </w:rPr>
+                  </m:ctrlPr>
+                </m:sSupPr>
+                <m:e>
+                  <m:r>
+                    <m:rPr>
+                      <m:sty m:val="p"/>
+                    </m:rPr>
+                    <w:rPr>
+                      <w:rFonts w:ascii="Cambria Math" w:eastAsiaTheme="minorEastAsia" w:hAnsi="Cambria Math" w:cs="Times New Roman"/>
+                    </w:rPr>
+                    <m:t>m</m:t>
+                  </m:r>
+                </m:e>
+                <m:sup>
+                  <m:r>
+                    <m:rPr>
+                      <m:sty m:val="p"/>
+                    </m:rPr>
+                    <w:rPr>
+                      <w:rFonts w:ascii="Cambria Math" w:eastAsiaTheme="minorEastAsia" w:hAnsi="Cambria Math" w:cs="Times New Roman"/>
+                    </w:rPr>
+                    <m:t>2</m:t>
+                  </m:r>
+                </m:sup>
+              </m:sSup>
+              <m:r>
+                <m:rPr>
+                  <m:sty m:val="p"/>
+                </m:rPr>
+                <w:rPr>
+                  <w:rFonts w:ascii="Cambria Math" w:eastAsiaTheme="minorEastAsia" w:hAnsi="Cambria Math" w:cs="Times New Roman"/>
+                </w:rPr>
+                <m:t>∙K</m:t>
+              </m:r>
+            </m:den>
+          </m:f>
+          <m:d>
+            <m:dPr>
+              <m:ctrlPr>
+                <w:rPr>
+                  <w:rFonts w:ascii="Cambria Math" w:hAnsi="Cambria Math" w:cs="Times New Roman"/>
+                </w:rPr>
+              </m:ctrlPr>
+            </m:dPr>
+            <m:e>
+              <m:r>
+                <m:rPr>
+                  <m:sty m:val="p"/>
+                </m:rPr>
+                <w:rPr>
+                  <w:rFonts w:ascii="Cambria Math" w:eastAsiaTheme="minorEastAsia" w:hAnsi="Cambria Math" w:cs="Times New Roman"/>
+                </w:rPr>
+                <m:t xml:space="preserve">K- </m:t>
+              </m:r>
+              <m:r>
+                <m:rPr>
+                  <m:sty m:val="p"/>
+                </m:rPr>
+                <w:rPr>
+                  <w:rFonts w:ascii="Cambria Math" w:eastAsiaTheme="minorEastAsia" w:hAnsi="Cambria Math" w:cs="Times New Roman"/>
+                  <w:highlight w:val="green"/>
+                </w:rPr>
+                <m:t>K</m:t>
+              </m:r>
+            </m:e>
+          </m:d>
+          <m:r>
+            <m:rPr>
+              <m:sty m:val="p"/>
+            </m:rPr>
+            <w:rPr>
+              <w:rFonts w:ascii="Cambria Math" w:hAnsi="Cambria Math" w:cs="Times New Roman"/>
+            </w:rPr>
+            <m:t>+</m:t>
+          </m:r>
+          <m:f>
+            <m:fPr>
+              <m:ctrlPr>
+                <w:rPr>
+                  <w:rFonts w:ascii="Cambria Math" w:eastAsiaTheme="minorEastAsia" w:hAnsi="Cambria Math" w:cs="Times New Roman"/>
+                </w:rPr>
+              </m:ctrlPr>
+            </m:fPr>
+            <m:num>
+              <m:r>
+                <m:rPr>
+                  <m:sty m:val="p"/>
+                </m:rPr>
+                <w:rPr>
+                  <w:rFonts w:ascii="Cambria Math" w:eastAsiaTheme="minorEastAsia" w:hAnsi="Cambria Math" w:cs="Times New Roman"/>
+                </w:rPr>
+                <m:t>W</m:t>
+              </m:r>
+            </m:num>
+            <m:den>
+              <m:sSup>
+                <m:sSupPr>
+                  <m:ctrlPr>
+                    <w:rPr>
+                      <w:rFonts w:ascii="Cambria Math" w:eastAsiaTheme="minorEastAsia" w:hAnsi="Cambria Math" w:cs="Times New Roman"/>
+                    </w:rPr>
+                  </m:ctrlPr>
+                </m:sSupPr>
+                <m:e>
+                  <m:r>
+                    <m:rPr>
+                      <m:sty m:val="p"/>
+                    </m:rPr>
+                    <w:rPr>
+                      <w:rFonts w:ascii="Cambria Math" w:eastAsiaTheme="minorEastAsia" w:hAnsi="Cambria Math" w:cs="Times New Roman"/>
+                    </w:rPr>
+                    <m:t>m</m:t>
+                  </m:r>
+                </m:e>
+                <m:sup>
+                  <m:r>
+                    <m:rPr>
+                      <m:sty m:val="p"/>
+                    </m:rPr>
+                    <w:rPr>
+                      <w:rFonts w:ascii="Cambria Math" w:eastAsiaTheme="minorEastAsia" w:hAnsi="Cambria Math" w:cs="Times New Roman"/>
+                    </w:rPr>
+                    <m:t>2</m:t>
+                  </m:r>
+                </m:sup>
+              </m:sSup>
+              <m:r>
+                <m:rPr>
+                  <m:sty m:val="p"/>
+                </m:rPr>
+                <w:rPr>
+                  <w:rFonts w:ascii="Cambria Math" w:eastAsiaTheme="minorEastAsia" w:hAnsi="Cambria Math" w:cs="Times New Roman"/>
+                </w:rPr>
+                <m:t>∙</m:t>
+              </m:r>
+              <m:r>
+                <m:rPr>
+                  <m:sty m:val="p"/>
+                </m:rPr>
+                <w:rPr>
+                  <w:rFonts w:ascii="Cambria Math" w:eastAsiaTheme="minorEastAsia" w:hAnsi="Cambria Math" w:cs="Times New Roman"/>
+                  <w:highlight w:val="green"/>
+                </w:rPr>
+                <m:t>K</m:t>
+              </m:r>
+            </m:den>
+          </m:f>
+          <m:d>
+            <m:dPr>
+              <m:ctrlPr>
+                <w:rPr>
+                  <w:rFonts w:ascii="Cambria Math" w:hAnsi="Cambria Math" w:cs="Times New Roman"/>
+                </w:rPr>
+              </m:ctrlPr>
+            </m:dPr>
+            <m:e>
+              <m:r>
+                <m:rPr>
+                  <m:sty m:val="p"/>
+                </m:rPr>
+                <w:rPr>
+                  <w:rFonts w:ascii="Cambria Math" w:eastAsiaTheme="minorEastAsia" w:hAnsi="Cambria Math" w:cs="Times New Roman"/>
+                </w:rPr>
+                <m:t xml:space="preserve">K- </m:t>
+              </m:r>
+              <m:r>
+                <m:rPr>
+                  <m:sty m:val="p"/>
+                </m:rPr>
+                <w:rPr>
+                  <w:rFonts w:ascii="Cambria Math" w:eastAsiaTheme="minorEastAsia" w:hAnsi="Cambria Math" w:cs="Times New Roman"/>
+                  <w:highlight w:val="green"/>
+                </w:rPr>
+                <m:t>K</m:t>
+              </m:r>
+            </m:e>
+          </m:d>
+          <m:r>
+            <m:rPr>
+              <m:sty m:val="p"/>
+            </m:rPr>
+            <w:rPr>
+              <w:rFonts w:ascii="Cambria Math" w:hAnsi="Cambria Math" w:cs="Times New Roman"/>
+            </w:rPr>
+            <m:t>+</m:t>
+          </m:r>
+          <m:f>
+            <m:fPr>
+              <m:ctrlPr>
+                <w:rPr>
+                  <w:rFonts w:ascii="Cambria Math" w:eastAsiaTheme="minorEastAsia" w:hAnsi="Cambria Math" w:cs="Times New Roman"/>
+                </w:rPr>
+              </m:ctrlPr>
+            </m:fPr>
+            <m:num>
+              <m:r>
+                <m:rPr>
+                  <m:sty m:val="p"/>
+                </m:rPr>
+                <w:rPr>
+                  <w:rFonts w:ascii="Cambria Math" w:eastAsiaTheme="minorEastAsia" w:hAnsi="Cambria Math" w:cs="Times New Roman"/>
+                </w:rPr>
+                <m:t>W</m:t>
+              </m:r>
+            </m:num>
+            <m:den>
+              <m:r>
+                <m:rPr>
+                  <m:sty m:val="p"/>
+                </m:rPr>
+                <w:rPr>
+                  <w:rFonts w:ascii="Cambria Math" w:eastAsiaTheme="minorEastAsia" w:hAnsi="Cambria Math" w:cs="Times New Roman"/>
+                </w:rPr>
+                <m:t>m∙</m:t>
+              </m:r>
+              <m:r>
+                <m:rPr>
+                  <m:sty m:val="p"/>
+                </m:rPr>
+                <w:rPr>
+                  <w:rFonts w:ascii="Cambria Math" w:eastAsiaTheme="minorEastAsia" w:hAnsi="Cambria Math" w:cs="Times New Roman"/>
+                  <w:highlight w:val="green"/>
+                </w:rPr>
+                <m:t>K</m:t>
+              </m:r>
+            </m:den>
+          </m:f>
+          <m:r>
+            <w:rPr>
+              <w:rFonts w:ascii="Cambria Math" w:eastAsiaTheme="minorEastAsia" w:hAnsi="Cambria Math" w:cs="Times New Roman"/>
+            </w:rPr>
+            <m:t>*</m:t>
+          </m:r>
+          <m:f>
+            <m:fPr>
+              <m:ctrlPr>
+                <w:rPr>
+                  <w:rFonts w:ascii="Cambria Math" w:hAnsi="Cambria Math" w:cs="Times New Roman"/>
+                </w:rPr>
+              </m:ctrlPr>
+            </m:fPr>
+            <m:num>
+              <m:r>
+                <m:rPr>
+                  <m:sty m:val="p"/>
+                </m:rPr>
+                <w:rPr>
+                  <w:rFonts w:ascii="Cambria Math" w:eastAsiaTheme="minorEastAsia" w:hAnsi="Cambria Math" w:cs="Times New Roman"/>
+                </w:rPr>
+                <m:t>K- K</m:t>
+              </m:r>
+              <m:ctrlPr>
+                <w:rPr>
+                  <w:rFonts w:ascii="Cambria Math" w:eastAsiaTheme="minorEastAsia" w:hAnsi="Cambria Math" w:cs="Times New Roman"/>
+                </w:rPr>
+              </m:ctrlPr>
+            </m:num>
+            <m:den>
+              <m:r>
+                <m:rPr>
+                  <m:sty m:val="p"/>
+                </m:rPr>
+                <w:rPr>
+                  <w:rFonts w:ascii="Cambria Math" w:hAnsi="Cambria Math" w:cs="Times New Roman"/>
+                </w:rPr>
+                <m:t>m</m:t>
+              </m:r>
+            </m:den>
+          </m:f>
+        </m:oMath>
+      </m:oMathPara>
+    </w:p>
+    <w:p>
+      <w:pPr>
+        <w:rPr>
+          <w:rFonts w:ascii="Times New Roman" w:eastAsiaTheme="minorEastAsia" w:hAnsi="Times New Roman" w:cs="Times New Roman"/>
+        </w:rPr>
+      </w:pPr>
+      <m:oMathPara>
+        <m:oMath>
+          <m:f>
+            <m:fPr>
+              <m:ctrlPr>
+                <w:rPr>
+                  <w:rFonts w:ascii="Cambria Math" w:hAnsi="Cambria Math" w:cs="Times New Roman"/>
+                </w:rPr>
+              </m:ctrlPr>
+            </m:fPr>
+            <m:num>
+              <m:d>
+                <m:dPr>
+                  <m:ctrlPr>
+                    <w:rPr>
+                      <w:rFonts w:ascii="Cambria Math" w:eastAsiaTheme="minorEastAsia" w:hAnsi="Cambria Math" w:cs="Times New Roman"/>
+                    </w:rPr>
+                  </m:ctrlPr>
+                </m:dPr>
+                <m:e>
+                  <m:f>
+                    <m:fPr>
+                      <m:ctrlPr>
+                        <w:rPr>
+                          <w:rFonts w:ascii="Cambria Math" w:eastAsiaTheme="minorEastAsia" w:hAnsi="Cambria Math" w:cs="Times New Roman"/>
+                        </w:rPr>
+                      </m:ctrlPr>
+                    </m:fPr>
+                    <m:num>
+                      <m:r>
+                        <m:rPr>
+                          <m:sty m:val="p"/>
+                        </m:rPr>
+                        <w:rPr>
+                          <w:rFonts w:ascii="Cambria Math" w:eastAsiaTheme="minorEastAsia" w:hAnsi="Cambria Math" w:cs="Times New Roman"/>
+                        </w:rPr>
                         <m:t>W∙s</m:t>
                       </m:r>
                     </m:num>
@@ -17111,6 +18067,7 @@
             </w:rPr>
             <m:t>=</m:t>
           </m:r>
+          <w:bookmarkStart w:id="0" w:name="_GoBack"/>
           <m:f>
             <m:fPr>
               <m:ctrlPr>
@@ -17352,6 +18309,7 @@
           </m:f>
         </m:oMath>
       </m:oMathPara>
+      <w:bookmarkEnd w:id="0"/>
     </w:p>
     <w:p>
       <w:pPr>
@@ -17654,7 +18612,7 @@
 </file>
 
 <file path=word/styles.xml><?xml version="1.0" encoding="utf-8"?>
-<w:styles xmlns:mc="http://schemas.openxmlformats.org/markup-compatibility/2006" xmlns:r="http://schemas.openxmlformats.org/officeDocument/2006/relationships" xmlns:w="http://schemas.openxmlformats.org/wordprocessingml/2006/main" xmlns:w14="http://schemas.microsoft.com/office/word/2010/wordml" xmlns:w15="http://schemas.microsoft.com/office/word/2012/wordml" xmlns:w16se="http://schemas.microsoft.com/office/word/2015/wordml/symex" mc:Ignorable="w14 w15 w16se">
+<w:styles xmlns:mc="http://schemas.openxmlformats.org/markup-compatibility/2006" xmlns:r="http://schemas.openxmlformats.org/officeDocument/2006/relationships" xmlns:w="http://schemas.openxmlformats.org/wordprocessingml/2006/main" xmlns:w14="http://schemas.microsoft.com/office/word/2010/wordml" xmlns:w15="http://schemas.microsoft.com/office/word/2012/wordml" mc:Ignorable="w14 w15">
   <w:docDefaults>
     <w:rPrDefault>
       <w:rPr>
@@ -18366,7 +19324,7 @@
 </file>
 
 <file path=customXml/itemProps1.xml><?xml version="1.0" encoding="utf-8"?>
-<ds:datastoreItem xmlns:ds="http://schemas.openxmlformats.org/officeDocument/2006/customXml" ds:itemID="{61FFF478-9E4A-4EDD-BC17-558A71D88EF9}">
+<ds:datastoreItem xmlns:ds="http://schemas.openxmlformats.org/officeDocument/2006/customXml" ds:itemID="{2FB26BD2-051E-4BEA-9314-8ACF409D080E}">
   <ds:schemaRefs>
     <ds:schemaRef ds:uri="http://schemas.openxmlformats.org/officeDocument/2006/bibliography"/>
   </ds:schemaRefs>

</xml_diff>